<commit_message>
update resume + headshot pic
</commit_message>
<xml_diff>
--- a/src/PeterJang_Resume.docx
+++ b/src/PeterJang_Resume.docx
@@ -6,13 +6,13 @@
       <w:pPr>
         <w:pStyle w:val="Default"/>
         <w:spacing w:after="100" w:line="280" w:lineRule="atLeast"/>
-        <w:jc w:val="left"/>
         <w:rPr>
           <w:rFonts w:ascii="Arial" w:cs="Arial" w:hAnsi="Arial" w:eastAsia="Arial"/>
           <w:b w:val="1"/>
           <w:bCs w:val="1"/>
           <w:sz w:val="32"/>
           <w:szCs w:val="32"/>
+          <w:lang w:val="da-DK"/>
         </w:rPr>
       </w:pPr>
       <w:r>
@@ -32,50 +32,52 @@
       <w:pPr>
         <w:pStyle w:val="Default"/>
         <w:spacing w:line="20" w:lineRule="atLeast"/>
-        <w:jc w:val="left"/>
-        <w:rPr>
-          <w:rFonts w:ascii="Arial" w:cs="Arial" w:hAnsi="Arial" w:eastAsia="Arial"/>
-        </w:rPr>
-      </w:pPr>
-      <w:r>
         <w:rPr>
           <w:rStyle w:val="Hyperlink.0"/>
-          <w:rFonts w:ascii="Arial" w:cs="Arial" w:hAnsi="Arial" w:eastAsia="Arial"/>
+          <w:lang w:val="da-DK"/>
+        </w:rPr>
+      </w:pPr>
+      <w:r>
+        <w:rPr>
+          <w:rStyle w:val="Hyperlink.0"/>
+          <w:lang w:val="da-DK"/>
         </w:rPr>
         <w:fldChar w:fldCharType="begin" w:fldLock="0"/>
       </w:r>
       <w:r>
         <w:rPr>
           <w:rStyle w:val="Hyperlink.0"/>
-          <w:rFonts w:ascii="Arial" w:cs="Arial" w:hAnsi="Arial" w:eastAsia="Arial"/>
+          <w:lang w:val="da-DK"/>
         </w:rPr>
         <w:instrText xml:space="preserve"> HYPERLINK "mailto:peter.jang@outlook.com"</w:instrText>
       </w:r>
       <w:r>
         <w:rPr>
           <w:rStyle w:val="Hyperlink.0"/>
-          <w:rFonts w:ascii="Arial" w:cs="Arial" w:hAnsi="Arial" w:eastAsia="Arial"/>
+          <w:lang w:val="da-DK"/>
         </w:rPr>
         <w:fldChar w:fldCharType="separate" w:fldLock="0"/>
       </w:r>
       <w:r>
         <w:rPr>
           <w:rStyle w:val="Hyperlink.0"/>
-          <w:rFonts w:ascii="Arial" w:hAnsi="Arial"/>
-          <w:rtl w:val="0"/>
+          <w:rtl w:val="0"/>
+          <w:lang w:val="da-DK"/>
         </w:rPr>
         <w:t>peter.jang@outlook.com</w:t>
       </w:r>
       <w:r>
         <w:rPr>
-          <w:rFonts w:ascii="Arial" w:cs="Arial" w:hAnsi="Arial" w:eastAsia="Arial"/>
+          <w:lang w:val="da-DK"/>
         </w:rPr>
         <w:fldChar w:fldCharType="end" w:fldLock="0"/>
       </w:r>
       <w:r>
         <w:rPr>
-          <w:rFonts w:ascii="Arial" w:hAnsi="Arial"/>
-          <w:rtl w:val="0"/>
+          <w:rStyle w:val="None"/>
+          <w:rFonts w:ascii="Arial" w:hAnsi="Arial"/>
+          <w:rtl w:val="0"/>
+          <w:lang w:val="da-DK"/>
         </w:rPr>
         <w:t xml:space="preserve"> | 267-346-7700 | Suwanee, Georgia</w:t>
       </w:r>
@@ -84,662 +86,517 @@
       <w:pPr>
         <w:pStyle w:val="Default"/>
         <w:spacing w:line="20" w:lineRule="atLeast"/>
-        <w:jc w:val="left"/>
-        <w:rPr>
+        <w:rPr>
+          <w:rStyle w:val="Hyperlink.0"/>
+          <w:lang w:val="en-US"/>
+        </w:rPr>
+      </w:pPr>
+      <w:r>
+        <w:rPr>
+          <w:rStyle w:val="None"/>
+          <w:rFonts w:ascii="Arial" w:hAnsi="Arial"/>
+          <w:u w:val="none"/>
+          <w:rtl w:val="0"/>
+          <w:lang w:val="en-US"/>
+        </w:rPr>
+        <w:t xml:space="preserve">Github: </w:t>
+      </w:r>
+      <w:r>
+        <w:rPr>
+          <w:rStyle w:val="Hyperlink.1"/>
           <w:rFonts w:ascii="Arial" w:cs="Arial" w:hAnsi="Arial" w:eastAsia="Arial"/>
           <w:u w:val="single"/>
-        </w:rPr>
-      </w:pPr>
-      <w:r>
-        <w:rPr>
-          <w:rStyle w:val="None"/>
-          <w:rFonts w:ascii="Arial" w:hAnsi="Arial"/>
-          <w:u w:val="none"/>
-          <w:rtl w:val="0"/>
-          <w:lang w:val="nl-NL"/>
-        </w:rPr>
-        <w:t xml:space="preserve">LinkedIn: </w:t>
-      </w:r>
-      <w:r>
-        <w:rPr>
+          <w:lang w:val="en-US"/>
+        </w:rPr>
+        <w:fldChar w:fldCharType="begin" w:fldLock="0"/>
+      </w:r>
+      <w:r>
+        <w:rPr>
+          <w:rStyle w:val="Hyperlink.1"/>
           <w:rFonts w:ascii="Arial" w:cs="Arial" w:hAnsi="Arial" w:eastAsia="Arial"/>
           <w:u w:val="single"/>
-        </w:rPr>
-        <w:fldChar w:fldCharType="begin" w:fldLock="0"/>
-      </w:r>
-      <w:r>
-        <w:rPr>
+          <w:lang w:val="en-US"/>
+        </w:rPr>
+        <w:instrText xml:space="preserve"> HYPERLINK "https://github.com/peterjang0210"</w:instrText>
+      </w:r>
+      <w:r>
+        <w:rPr>
+          <w:rStyle w:val="Hyperlink.1"/>
           <w:rFonts w:ascii="Arial" w:cs="Arial" w:hAnsi="Arial" w:eastAsia="Arial"/>
           <w:u w:val="single"/>
-        </w:rPr>
-        <w:instrText xml:space="preserve"> HYPERLINK "https://www.linkedin.com/in/peter-yoon-jang/"</w:instrText>
-      </w:r>
-      <w:r>
-        <w:rPr>
+          <w:lang w:val="en-US"/>
+        </w:rPr>
+        <w:fldChar w:fldCharType="separate" w:fldLock="0"/>
+      </w:r>
+      <w:r>
+        <w:rPr>
+          <w:rStyle w:val="Hyperlink.1"/>
+          <w:rFonts w:ascii="Arial" w:hAnsi="Arial"/>
+          <w:u w:val="single"/>
+          <w:rtl w:val="0"/>
+          <w:lang w:val="en-US"/>
+        </w:rPr>
+        <w:t>github.com/peterjang0210</w:t>
+      </w:r>
+      <w:r>
+        <w:rPr>
+          <w:lang w:val="en-US"/>
+        </w:rPr>
+        <w:fldChar w:fldCharType="end" w:fldLock="0"/>
+      </w:r>
+    </w:p>
+    <w:p>
+      <w:pPr>
+        <w:pStyle w:val="Default"/>
+        <w:spacing w:after="100" w:line="20" w:lineRule="atLeast"/>
+        <w:rPr>
+          <w:rStyle w:val="Hyperlink.0"/>
+        </w:rPr>
+      </w:pPr>
+      <w:r>
+        <w:rPr>
+          <w:rStyle w:val="None"/>
+          <w:rFonts w:ascii="Arial" w:hAnsi="Arial"/>
+          <w:u w:val="none"/>
+          <w:rtl w:val="0"/>
+          <w:lang w:val="it-IT"/>
+        </w:rPr>
+        <w:t xml:space="preserve">Portfolio: </w:t>
+      </w:r>
+      <w:r>
+        <w:rPr>
+          <w:rStyle w:val="Hyperlink.2"/>
+        </w:rPr>
+        <w:fldChar w:fldCharType="begin" w:fldLock="0"/>
+      </w:r>
+      <w:r>
+        <w:rPr>
+          <w:rStyle w:val="Hyperlink.2"/>
+        </w:rPr>
+        <w:instrText xml:space="preserve"> HYPERLINK "https://peterjang-portfolio.herokuapp.com/"</w:instrText>
+      </w:r>
+      <w:r>
+        <w:rPr>
+          <w:rStyle w:val="Hyperlink.2"/>
+        </w:rPr>
+        <w:fldChar w:fldCharType="separate" w:fldLock="0"/>
+      </w:r>
+      <w:r>
+        <w:rPr>
+          <w:rStyle w:val="Hyperlink.2"/>
+          <w:rtl w:val="0"/>
+          <w:lang w:val="da-DK"/>
+        </w:rPr>
+        <w:t>peterjang-portfolio.herokuapp.com</w:t>
+      </w:r>
+      <w:r>
+        <w:rPr/>
+        <w:fldChar w:fldCharType="end" w:fldLock="0"/>
+      </w:r>
+    </w:p>
+    <w:p>
+      <w:pPr>
+        <w:pStyle w:val="Default"/>
+        <w:spacing w:line="100" w:lineRule="atLeast"/>
+        <w:rPr>
+          <w:rStyle w:val="None"/>
           <w:rFonts w:ascii="Arial" w:cs="Arial" w:hAnsi="Arial" w:eastAsia="Arial"/>
-          <w:u w:val="single"/>
+          <w:b w:val="1"/>
+          <w:bCs w:val="1"/>
+          <w:sz w:val="24"/>
+          <w:szCs w:val="24"/>
+          <w:lang w:val="en-US"/>
+        </w:rPr>
+      </w:pPr>
+      <w:r>
+        <w:rPr>
+          <w:rStyle w:val="None"/>
+          <w:rFonts w:ascii="Arial" w:hAnsi="Arial"/>
+          <w:b w:val="1"/>
+          <w:bCs w:val="1"/>
+          <w:sz w:val="24"/>
+          <w:szCs w:val="24"/>
+          <w:rtl w:val="0"/>
+          <w:lang w:val="en-US"/>
+        </w:rPr>
+        <w:t>PROFILE</w:t>
+      </w:r>
+    </w:p>
+    <w:p>
+      <w:pPr>
+        <w:pStyle w:val="Default"/>
+        <w:spacing w:after="100" w:line="100" w:lineRule="atLeast"/>
+        <w:rPr>
+          <w:rStyle w:val="None"/>
+          <w:rFonts w:ascii="Arial" w:cs="Arial" w:hAnsi="Arial" w:eastAsia="Arial"/>
+        </w:rPr>
+      </w:pPr>
+      <w:r>
+        <w:rPr>
+          <w:rStyle w:val="None"/>
+          <w:rFonts w:ascii="Arial" w:hAnsi="Arial"/>
+          <w:rtl w:val="0"/>
+          <w:lang w:val="en-US"/>
+        </w:rPr>
+        <w:t>Full-stack web developer and valedictorian of my clas</w:t>
+      </w:r>
+      <w:r>
+        <w:rPr>
+          <w:rStyle w:val="None"/>
+          <w:rFonts w:ascii="Arial" w:hAnsi="Arial"/>
+          <w:rtl w:val="0"/>
+          <w:lang w:val="en-US"/>
+        </w:rPr>
+        <w:t xml:space="preserve">s. </w:t>
+      </w:r>
+      <w:r>
+        <w:rPr>
+          <w:rStyle w:val="None"/>
+          <w:rFonts w:ascii="Arial" w:hAnsi="Arial"/>
+          <w:rtl w:val="0"/>
+          <w:lang w:val="en-US"/>
+        </w:rPr>
+        <w:t>Strengths in both working individually and as part of a team. Effective at communicating with team members about individual progress and where it aligns with the team</w:t>
+      </w:r>
+      <w:r>
+        <w:rPr>
+          <w:rStyle w:val="None"/>
+          <w:rFonts w:ascii="Arial" w:hAnsi="Arial" w:hint="default"/>
+          <w:rtl w:val="0"/>
+          <w:lang w:val="da-DK"/>
+        </w:rPr>
+        <w:t>’</w:t>
+      </w:r>
+      <w:r>
+        <w:rPr>
+          <w:rStyle w:val="None"/>
+          <w:rFonts w:ascii="Arial" w:hAnsi="Arial"/>
+          <w:rtl w:val="0"/>
+          <w:lang w:val="fr-FR"/>
+        </w:rPr>
+        <w:t>s direction.</w:t>
+      </w:r>
+    </w:p>
+    <w:p>
+      <w:pPr>
+        <w:pStyle w:val="Default"/>
+        <w:spacing w:line="280" w:lineRule="atLeast"/>
+        <w:rPr>
+          <w:rStyle w:val="None"/>
+          <w:rFonts w:ascii="Arial" w:cs="Arial" w:hAnsi="Arial" w:eastAsia="Arial"/>
+          <w:b w:val="1"/>
+          <w:bCs w:val="1"/>
+          <w:sz w:val="24"/>
+          <w:szCs w:val="24"/>
+          <w:lang w:val="da-DK"/>
+        </w:rPr>
+      </w:pPr>
+      <w:r>
+        <w:rPr>
+          <w:rStyle w:val="None"/>
+          <w:rFonts w:ascii="Arial" w:hAnsi="Arial"/>
+          <w:b w:val="1"/>
+          <w:bCs w:val="1"/>
+          <w:sz w:val="24"/>
+          <w:szCs w:val="24"/>
+          <w:rtl w:val="0"/>
+          <w:lang w:val="da-DK"/>
+        </w:rPr>
+        <w:t>SKILLS</w:t>
+      </w:r>
+    </w:p>
+    <w:p>
+      <w:pPr>
+        <w:pStyle w:val="Default"/>
+        <w:spacing w:after="100" w:line="100" w:lineRule="atLeast"/>
+        <w:rPr>
+          <w:rStyle w:val="None"/>
+          <w:rFonts w:ascii="Arial" w:cs="Arial" w:hAnsi="Arial" w:eastAsia="Arial"/>
+          <w:lang w:val="en-US"/>
+        </w:rPr>
+      </w:pPr>
+      <w:r>
+        <w:rPr>
+          <w:rStyle w:val="None"/>
+          <w:rFonts w:ascii="Arial" w:hAnsi="Arial"/>
+          <w:rtl w:val="0"/>
+          <w:lang w:val="en-US"/>
+        </w:rPr>
+        <w:t>HTML5, CSS, Javascript, jQuery, Node.js, Express.js, MySQL, MongoDB, Sequelize, Mongoose, React, Media Queries, APIs, JSON, REST, AJAX, the command line, computer science fundamentals, git</w:t>
+      </w:r>
+    </w:p>
+    <w:p>
+      <w:pPr>
+        <w:pStyle w:val="Default"/>
+        <w:spacing w:after="100" w:line="100" w:lineRule="atLeast"/>
+        <w:rPr>
+          <w:rStyle w:val="None"/>
+          <w:rFonts w:ascii="Arial" w:cs="Arial" w:hAnsi="Arial" w:eastAsia="Arial"/>
+          <w:lang w:val="en-US"/>
+        </w:rPr>
+      </w:pPr>
+      <w:r>
+        <w:rPr>
+          <w:rStyle w:val="None"/>
+          <w:rFonts w:ascii="Arial" w:hAnsi="Arial"/>
+          <w:b w:val="1"/>
+          <w:bCs w:val="1"/>
+          <w:sz w:val="24"/>
+          <w:szCs w:val="24"/>
+          <w:rtl w:val="0"/>
+          <w:lang w:val="en-US"/>
+        </w:rPr>
+        <w:t>EDUCATION</w:t>
+      </w:r>
+    </w:p>
+    <w:p>
+      <w:pPr>
+        <w:pStyle w:val="Default"/>
+        <w:spacing w:line="100" w:lineRule="atLeast"/>
+        <w:rPr>
+          <w:rStyle w:val="None"/>
+          <w:rFonts w:ascii="Arial" w:cs="Arial" w:hAnsi="Arial" w:eastAsia="Arial"/>
+          <w:b w:val="1"/>
+          <w:bCs w:val="1"/>
+          <w:sz w:val="24"/>
+          <w:szCs w:val="24"/>
+        </w:rPr>
+      </w:pPr>
+      <w:r>
+        <w:rPr>
+          <w:rStyle w:val="None"/>
+          <w:rFonts w:ascii="Arial" w:hAnsi="Arial"/>
+          <w:b w:val="1"/>
+          <w:bCs w:val="1"/>
+          <w:sz w:val="24"/>
+          <w:szCs w:val="24"/>
+          <w:rtl w:val="0"/>
+          <w:lang w:val="en-US"/>
+        </w:rPr>
+        <w:t xml:space="preserve">Georgia Institute of Technology, Atlanta, GA </w:t>
+      </w:r>
+      <w:r>
+        <w:rPr>
+          <w:rStyle w:val="None"/>
+          <w:rFonts w:ascii="Arial" w:hAnsi="Arial" w:hint="default"/>
+          <w:b w:val="1"/>
+          <w:bCs w:val="1"/>
+          <w:sz w:val="24"/>
+          <w:szCs w:val="24"/>
+          <w:rtl w:val="0"/>
+          <w:lang w:val="en-US"/>
+        </w:rPr>
+        <w:t xml:space="preserve">— </w:t>
+      </w:r>
+      <w:r>
+        <w:rPr>
+          <w:rStyle w:val="None"/>
+          <w:rFonts w:ascii="Arial" w:hAnsi="Arial"/>
+          <w:b w:val="1"/>
+          <w:bCs w:val="1"/>
+          <w:sz w:val="24"/>
+          <w:szCs w:val="24"/>
+          <w:rtl w:val="0"/>
+          <w:lang w:val="da-DK"/>
+        </w:rPr>
+        <w:t>2019</w:t>
+      </w:r>
+    </w:p>
+    <w:p>
+      <w:pPr>
+        <w:pStyle w:val="Default"/>
+        <w:spacing w:line="20" w:lineRule="atLeast"/>
+        <w:rPr>
+          <w:rStyle w:val="None"/>
+          <w:rFonts w:ascii="Arial" w:cs="Arial" w:hAnsi="Arial" w:eastAsia="Arial"/>
+          <w:b w:val="1"/>
+          <w:bCs w:val="1"/>
+          <w:sz w:val="24"/>
+          <w:szCs w:val="24"/>
+          <w:lang w:val="en-US"/>
+        </w:rPr>
+      </w:pPr>
+      <w:r>
+        <w:rPr>
+          <w:rStyle w:val="None"/>
+          <w:rFonts w:ascii="Arial" w:hAnsi="Arial"/>
+          <w:b w:val="1"/>
+          <w:bCs w:val="1"/>
+          <w:sz w:val="24"/>
+          <w:szCs w:val="24"/>
+          <w:rtl w:val="0"/>
+          <w:lang w:val="en-US"/>
+        </w:rPr>
+        <w:t>Georgia Tech Coding Bootcamp - Full-Stack Web Development</w:t>
+      </w:r>
+    </w:p>
+    <w:p>
+      <w:pPr>
+        <w:pStyle w:val="Default"/>
+        <w:spacing w:after="100" w:line="100" w:lineRule="atLeast"/>
+        <w:rPr>
+          <w:rStyle w:val="None"/>
+          <w:rFonts w:ascii="Arial" w:cs="Arial" w:hAnsi="Arial" w:eastAsia="Arial"/>
+          <w:lang w:val="en-US"/>
+        </w:rPr>
+      </w:pPr>
+      <w:r>
+        <w:rPr>
+          <w:rStyle w:val="None"/>
+          <w:rFonts w:ascii="Arial" w:hAnsi="Arial"/>
+          <w:rtl w:val="0"/>
+          <w:lang w:val="en-US"/>
+        </w:rPr>
+        <w:t>An intensive 12 week long bootcamp dedicated to designing and building web applications. Skills learned consisted of HTML5, CSS, Bootstrap, Javascript, jQuery, Node.js, Express.js, MySQL, MongoDB, Sequelize, Mongoose, React, test driven development (Mocha/Chai), and computer science fundamentals.</w:t>
+      </w:r>
+    </w:p>
+    <w:p>
+      <w:pPr>
+        <w:pStyle w:val="Default"/>
+        <w:spacing w:line="100" w:lineRule="atLeast"/>
+        <w:rPr>
+          <w:rStyle w:val="None"/>
+          <w:rFonts w:ascii="Arial" w:cs="Arial" w:hAnsi="Arial" w:eastAsia="Arial"/>
+          <w:b w:val="1"/>
+          <w:bCs w:val="1"/>
+          <w:sz w:val="24"/>
+          <w:szCs w:val="24"/>
+        </w:rPr>
+      </w:pPr>
+      <w:r>
+        <w:rPr>
+          <w:rStyle w:val="None"/>
+          <w:rFonts w:ascii="Arial" w:hAnsi="Arial"/>
+          <w:b w:val="1"/>
+          <w:bCs w:val="1"/>
+          <w:sz w:val="24"/>
+          <w:szCs w:val="24"/>
+          <w:rtl w:val="0"/>
+          <w:lang w:val="en-US"/>
+        </w:rPr>
+        <w:t xml:space="preserve">North Gwinnett High School, Suwanee, GA </w:t>
+      </w:r>
+      <w:r>
+        <w:rPr>
+          <w:rStyle w:val="None"/>
+          <w:rFonts w:ascii="Arial" w:hAnsi="Arial" w:hint="default"/>
+          <w:b w:val="1"/>
+          <w:bCs w:val="1"/>
+          <w:sz w:val="24"/>
+          <w:szCs w:val="24"/>
+          <w:rtl w:val="0"/>
+          <w:lang w:val="en-US"/>
+        </w:rPr>
+        <w:t xml:space="preserve">— </w:t>
+      </w:r>
+      <w:r>
+        <w:rPr>
+          <w:rStyle w:val="None"/>
+          <w:rFonts w:ascii="Arial" w:hAnsi="Arial"/>
+          <w:b w:val="1"/>
+          <w:bCs w:val="1"/>
+          <w:sz w:val="24"/>
+          <w:szCs w:val="24"/>
+          <w:rtl w:val="0"/>
+          <w:lang w:val="da-DK"/>
+        </w:rPr>
+        <w:t>2015-2018</w:t>
+      </w:r>
+    </w:p>
+    <w:p>
+      <w:pPr>
+        <w:pStyle w:val="Default"/>
+        <w:spacing w:after="100" w:line="100" w:lineRule="atLeast"/>
+        <w:rPr>
+          <w:rStyle w:val="None"/>
+          <w:rFonts w:ascii="Arial" w:cs="Arial" w:hAnsi="Arial" w:eastAsia="Arial"/>
+          <w:lang w:val="en-US"/>
+        </w:rPr>
+      </w:pPr>
+      <w:r>
+        <w:rPr>
+          <w:rStyle w:val="None"/>
+          <w:rFonts w:ascii="Arial" w:hAnsi="Arial"/>
+          <w:rtl w:val="0"/>
+          <w:lang w:val="en-US"/>
+        </w:rPr>
+        <w:t>Graduated in May 2018 as the valedictorian of the class. Took programming courses since sophomore year (AP Computer Science, Embedded Computing). Received 5 on AP Computer Science Exam. Skills learned through these classes include Java and C.</w:t>
+      </w:r>
+    </w:p>
+    <w:p>
+      <w:pPr>
+        <w:pStyle w:val="Default"/>
+        <w:spacing w:after="100" w:line="100" w:lineRule="atLeast"/>
+        <w:rPr>
+          <w:rStyle w:val="None"/>
+          <w:rFonts w:ascii="Arial" w:cs="Arial" w:hAnsi="Arial" w:eastAsia="Arial"/>
+          <w:b w:val="1"/>
+          <w:bCs w:val="1"/>
+          <w:sz w:val="24"/>
+          <w:szCs w:val="24"/>
+          <w:lang w:val="da-DK"/>
+        </w:rPr>
+      </w:pPr>
+      <w:r>
+        <w:rPr>
+          <w:rStyle w:val="None"/>
+          <w:rFonts w:ascii="Arial" w:hAnsi="Arial"/>
+          <w:b w:val="1"/>
+          <w:bCs w:val="1"/>
+          <w:sz w:val="24"/>
+          <w:szCs w:val="24"/>
+          <w:rtl w:val="0"/>
+          <w:lang w:val="da-DK"/>
+        </w:rPr>
+        <w:t>PROJECTS</w:t>
+      </w:r>
+    </w:p>
+    <w:p>
+      <w:pPr>
+        <w:pStyle w:val="Default"/>
+        <w:spacing w:after="100" w:line="100" w:lineRule="atLeast"/>
+        <w:rPr>
+          <w:rStyle w:val="Hyperlink.0"/>
+        </w:rPr>
+      </w:pPr>
+      <w:r>
+        <w:rPr>
+          <w:rStyle w:val="None"/>
+          <w:rFonts w:ascii="Arial" w:hAnsi="Arial"/>
+          <w:u w:val="none"/>
+          <w:rtl w:val="0"/>
+          <w:lang w:val="da-DK"/>
+        </w:rPr>
+        <w:t xml:space="preserve">Muugle | </w:t>
+      </w:r>
+      <w:r>
+        <w:rPr>
+          <w:rStyle w:val="Hyperlink.2"/>
+        </w:rPr>
+        <w:fldChar w:fldCharType="begin" w:fldLock="0"/>
+      </w:r>
+      <w:r>
+        <w:rPr>
+          <w:rStyle w:val="Hyperlink.2"/>
+        </w:rPr>
+        <w:instrText xml:space="preserve"> HYPERLINK "https://peterjang0210.github.io/Muugle/"</w:instrText>
+      </w:r>
+      <w:r>
+        <w:rPr>
+          <w:rStyle w:val="Hyperlink.2"/>
         </w:rPr>
         <w:fldChar w:fldCharType="separate" w:fldLock="0"/>
       </w:r>
       <w:r>
         <w:rPr>
-          <w:rFonts w:ascii="Arial" w:hAnsi="Arial"/>
-          <w:u w:val="single"/>
-          <w:rtl w:val="0"/>
-        </w:rPr>
-        <w:t>linkedin.com/in/peter-yoon-jang</w:t>
-      </w:r>
-      <w:r>
-        <w:rPr>
-          <w:rFonts w:ascii="Arial" w:cs="Arial" w:hAnsi="Arial" w:eastAsia="Arial"/>
-          <w:u w:val="single"/>
-        </w:rPr>
-        <w:fldChar w:fldCharType="end" w:fldLock="0"/>
-      </w:r>
-    </w:p>
-    <w:p>
-      <w:pPr>
-        <w:pStyle w:val="Default"/>
-        <w:spacing w:line="20" w:lineRule="atLeast"/>
-        <w:jc w:val="left"/>
-        <w:rPr>
-          <w:rFonts w:ascii="Arial" w:cs="Arial" w:hAnsi="Arial" w:eastAsia="Arial"/>
-          <w:u w:val="single"/>
-        </w:rPr>
-      </w:pPr>
-      <w:r>
-        <w:rPr>
-          <w:rStyle w:val="None"/>
-          <w:rFonts w:ascii="Arial" w:hAnsi="Arial"/>
-          <w:u w:val="none"/>
-          <w:rtl w:val="0"/>
-          <w:lang w:val="en-US"/>
-        </w:rPr>
-        <w:t xml:space="preserve">Github: </w:t>
-      </w:r>
-      <w:r>
-        <w:rPr>
-          <w:rFonts w:ascii="Arial" w:cs="Arial" w:hAnsi="Arial" w:eastAsia="Arial"/>
-          <w:u w:val="single"/>
-        </w:rPr>
-        <w:fldChar w:fldCharType="begin" w:fldLock="0"/>
-      </w:r>
-      <w:r>
-        <w:rPr>
-          <w:rFonts w:ascii="Arial" w:cs="Arial" w:hAnsi="Arial" w:eastAsia="Arial"/>
-          <w:u w:val="single"/>
-        </w:rPr>
-        <w:instrText xml:space="preserve"> HYPERLINK "https://github.com/peterjang0210"</w:instrText>
-      </w:r>
-      <w:r>
-        <w:rPr>
-          <w:rFonts w:ascii="Arial" w:cs="Arial" w:hAnsi="Arial" w:eastAsia="Arial"/>
-          <w:u w:val="single"/>
-        </w:rPr>
-        <w:fldChar w:fldCharType="separate" w:fldLock="0"/>
-      </w:r>
-      <w:r>
-        <w:rPr>
-          <w:rFonts w:ascii="Arial" w:hAnsi="Arial"/>
-          <w:u w:val="single"/>
-          <w:rtl w:val="0"/>
-          <w:lang w:val="en-US"/>
-        </w:rPr>
-        <w:t>github.com/peterjang0210</w:t>
-      </w:r>
-      <w:r>
-        <w:rPr>
-          <w:rFonts w:ascii="Arial" w:cs="Arial" w:hAnsi="Arial" w:eastAsia="Arial"/>
-          <w:u w:val="single"/>
-        </w:rPr>
-        <w:fldChar w:fldCharType="end" w:fldLock="0"/>
-      </w:r>
-    </w:p>
-    <w:p>
-      <w:pPr>
-        <w:pStyle w:val="Default"/>
-        <w:spacing w:after="100" w:line="20" w:lineRule="atLeast"/>
-        <w:jc w:val="left"/>
-        <w:rPr>
-          <w:rFonts w:ascii="Arial" w:cs="Arial" w:hAnsi="Arial" w:eastAsia="Arial"/>
-          <w:u w:val="single"/>
-        </w:rPr>
-      </w:pPr>
-      <w:r>
-        <w:rPr>
-          <w:rStyle w:val="None"/>
-          <w:rFonts w:ascii="Arial" w:hAnsi="Arial"/>
-          <w:u w:val="none"/>
-          <w:rtl w:val="0"/>
-          <w:lang w:val="it-IT"/>
-        </w:rPr>
-        <w:t xml:space="preserve">Portfolio: </w:t>
-      </w:r>
-      <w:r>
-        <w:rPr>
-          <w:rFonts w:ascii="Arial" w:cs="Arial" w:hAnsi="Arial" w:eastAsia="Arial"/>
-          <w:u w:val="single"/>
-        </w:rPr>
-        <w:fldChar w:fldCharType="begin" w:fldLock="0"/>
-      </w:r>
-      <w:r>
-        <w:rPr>
-          <w:rFonts w:ascii="Arial" w:cs="Arial" w:hAnsi="Arial" w:eastAsia="Arial"/>
-          <w:u w:val="single"/>
-        </w:rPr>
-        <w:instrText xml:space="preserve"> HYPERLINK "https://peterjang-portfolio.herokuapp.com/"</w:instrText>
-      </w:r>
-      <w:r>
-        <w:rPr>
-          <w:rFonts w:ascii="Arial" w:cs="Arial" w:hAnsi="Arial" w:eastAsia="Arial"/>
-          <w:u w:val="single"/>
-        </w:rPr>
-        <w:fldChar w:fldCharType="separate" w:fldLock="0"/>
-      </w:r>
-      <w:r>
-        <w:rPr>
-          <w:rFonts w:ascii="Arial" w:hAnsi="Arial"/>
-          <w:u w:val="single"/>
-          <w:rtl w:val="0"/>
-        </w:rPr>
-        <w:t>peterjang-portfolio.herokuapp.com</w:t>
-      </w:r>
-      <w:r>
-        <w:rPr>
-          <w:rFonts w:ascii="Arial" w:cs="Arial" w:hAnsi="Arial" w:eastAsia="Arial"/>
-          <w:u w:val="single"/>
-        </w:rPr>
-        <w:fldChar w:fldCharType="end" w:fldLock="0"/>
-      </w:r>
-    </w:p>
-    <w:p>
-      <w:pPr>
-        <w:pStyle w:val="Default"/>
-        <w:spacing w:line="100" w:lineRule="atLeast"/>
-        <w:jc w:val="left"/>
-        <w:rPr>
-          <w:rFonts w:ascii="Arial" w:cs="Arial" w:hAnsi="Arial" w:eastAsia="Arial"/>
-          <w:b w:val="1"/>
-          <w:bCs w:val="1"/>
-          <w:sz w:val="24"/>
-          <w:szCs w:val="24"/>
-        </w:rPr>
-      </w:pPr>
-      <w:r>
-        <w:rPr>
-          <w:rFonts w:ascii="Arial" w:hAnsi="Arial"/>
-          <w:b w:val="1"/>
-          <w:bCs w:val="1"/>
-          <w:sz w:val="24"/>
-          <w:szCs w:val="24"/>
-          <w:rtl w:val="0"/>
-          <w:lang w:val="en-US"/>
-        </w:rPr>
-        <w:t>PROFILE</w:t>
-      </w:r>
-    </w:p>
-    <w:p>
-      <w:pPr>
-        <w:pStyle w:val="Default"/>
-        <w:spacing w:after="100" w:line="100" w:lineRule="atLeast"/>
-        <w:jc w:val="left"/>
-        <w:rPr>
-          <w:rFonts w:ascii="Arial" w:cs="Arial" w:hAnsi="Arial" w:eastAsia="Arial"/>
-        </w:rPr>
-      </w:pPr>
-      <w:r>
-        <w:rPr>
-          <w:rFonts w:ascii="Arial" w:hAnsi="Arial"/>
-          <w:rtl w:val="0"/>
-          <w:lang w:val="en-US"/>
-        </w:rPr>
-        <w:t>Full-stack web developer and valedictorian of my class pursuing a bachelor's degree in computer science at Georgia Tech.</w:t>
-      </w:r>
-      <w:r>
-        <w:rPr>
-          <w:rFonts w:ascii="Arial" w:hAnsi="Arial" w:hint="default"/>
-          <w:rtl w:val="0"/>
-        </w:rPr>
-        <w:t> </w:t>
-      </w:r>
-      <w:r>
-        <w:rPr>
-          <w:rFonts w:ascii="Arial" w:hAnsi="Arial"/>
-          <w:rtl w:val="0"/>
-          <w:lang w:val="en-US"/>
-        </w:rPr>
-        <w:t>Strengths in both working individually and as part of a team. Effective at communicating with team members about individual progress and where it aligns with the team</w:t>
-      </w:r>
-      <w:r>
-        <w:rPr>
-          <w:rFonts w:ascii="Arial" w:hAnsi="Arial" w:hint="default"/>
-          <w:rtl w:val="0"/>
-        </w:rPr>
-        <w:t>’</w:t>
-      </w:r>
-      <w:r>
-        <w:rPr>
-          <w:rFonts w:ascii="Arial" w:hAnsi="Arial"/>
-          <w:rtl w:val="0"/>
-          <w:lang w:val="fr-FR"/>
-        </w:rPr>
-        <w:t>s direction.</w:t>
-      </w:r>
-    </w:p>
-    <w:p>
-      <w:pPr>
-        <w:pStyle w:val="Default"/>
-        <w:spacing w:line="280" w:lineRule="atLeast"/>
-        <w:jc w:val="left"/>
-        <w:rPr>
-          <w:rFonts w:ascii="Arial" w:cs="Arial" w:hAnsi="Arial" w:eastAsia="Arial"/>
-          <w:b w:val="1"/>
-          <w:bCs w:val="1"/>
-          <w:sz w:val="24"/>
-          <w:szCs w:val="24"/>
-        </w:rPr>
-      </w:pPr>
-      <w:r>
-        <w:rPr>
-          <w:rFonts w:ascii="Arial" w:hAnsi="Arial"/>
-          <w:b w:val="1"/>
-          <w:bCs w:val="1"/>
-          <w:sz w:val="24"/>
-          <w:szCs w:val="24"/>
+          <w:rStyle w:val="Hyperlink.2"/>
           <w:rtl w:val="0"/>
           <w:lang w:val="da-DK"/>
         </w:rPr>
-        <w:t>SKILLS</w:t>
-      </w:r>
-    </w:p>
-    <w:p>
-      <w:pPr>
-        <w:pStyle w:val="Default"/>
-        <w:spacing w:after="100" w:line="100" w:lineRule="atLeast"/>
-        <w:jc w:val="left"/>
-        <w:rPr>
-          <w:rFonts w:ascii="Arial" w:cs="Arial" w:hAnsi="Arial" w:eastAsia="Arial"/>
-        </w:rPr>
-      </w:pPr>
-      <w:r>
-        <w:rPr>
-          <w:rFonts w:ascii="Arial" w:hAnsi="Arial"/>
-          <w:rtl w:val="0"/>
-          <w:lang w:val="en-US"/>
-        </w:rPr>
-        <w:t>HTML5, CSS, Javascript, jQuery, Node.js, Express.js, MySQL, MongoDB, Sequelize, Mongoose, React, Media Queries, APIs, JSON, REST, AJAX, the command line, computer science fundamentals, git</w:t>
-      </w:r>
-    </w:p>
-    <w:p>
-      <w:pPr>
-        <w:pStyle w:val="Default"/>
-        <w:spacing w:after="100" w:line="100" w:lineRule="atLeast"/>
-        <w:jc w:val="left"/>
-        <w:rPr>
-          <w:rFonts w:ascii="Arial" w:cs="Arial" w:hAnsi="Arial" w:eastAsia="Arial"/>
-          <w:b w:val="1"/>
-          <w:bCs w:val="1"/>
-          <w:sz w:val="24"/>
-          <w:szCs w:val="24"/>
-        </w:rPr>
-      </w:pPr>
-      <w:r>
-        <w:rPr>
-          <w:rFonts w:ascii="Arial" w:hAnsi="Arial"/>
-          <w:b w:val="1"/>
-          <w:bCs w:val="1"/>
-          <w:sz w:val="24"/>
-          <w:szCs w:val="24"/>
-          <w:rtl w:val="0"/>
-          <w:lang w:val="en-US"/>
-        </w:rPr>
-        <w:t>EDUCATION</w:t>
-      </w:r>
-    </w:p>
-    <w:p>
-      <w:pPr>
-        <w:pStyle w:val="Default"/>
-        <w:spacing w:line="100" w:lineRule="atLeast"/>
-        <w:jc w:val="left"/>
-        <w:rPr>
-          <w:rFonts w:ascii="Arial" w:cs="Arial" w:hAnsi="Arial" w:eastAsia="Arial"/>
-          <w:b w:val="1"/>
-          <w:bCs w:val="1"/>
-          <w:sz w:val="24"/>
-          <w:szCs w:val="24"/>
-        </w:rPr>
-      </w:pPr>
-      <w:r>
-        <w:rPr>
-          <w:rFonts w:ascii="Arial" w:hAnsi="Arial"/>
-          <w:b w:val="1"/>
-          <w:bCs w:val="1"/>
-          <w:sz w:val="24"/>
-          <w:szCs w:val="24"/>
-          <w:rtl w:val="0"/>
-          <w:lang w:val="en-US"/>
-        </w:rPr>
-        <w:t xml:space="preserve">Georgia Institute of Technology, Atlanta, GA </w:t>
-      </w:r>
-      <w:r>
-        <w:rPr>
-          <w:rFonts w:ascii="Arial" w:hAnsi="Arial" w:hint="default"/>
-          <w:b w:val="1"/>
-          <w:bCs w:val="1"/>
-          <w:sz w:val="24"/>
-          <w:szCs w:val="24"/>
-          <w:rtl w:val="0"/>
-          <w:lang w:val="en-US"/>
-        </w:rPr>
-        <w:t xml:space="preserve">— </w:t>
-      </w:r>
-      <w:r>
-        <w:rPr>
-          <w:rFonts w:ascii="Arial" w:hAnsi="Arial"/>
-          <w:b w:val="1"/>
-          <w:bCs w:val="1"/>
-          <w:sz w:val="24"/>
-          <w:szCs w:val="24"/>
-          <w:rtl w:val="0"/>
-        </w:rPr>
-        <w:t>August 2019</w:t>
-      </w:r>
-      <w:r>
-        <w:rPr>
-          <w:rFonts w:ascii="Arial" w:hAnsi="Arial" w:hint="default"/>
-          <w:b w:val="1"/>
-          <w:bCs w:val="1"/>
-          <w:sz w:val="24"/>
-          <w:szCs w:val="24"/>
-          <w:rtl w:val="0"/>
-          <w:lang w:val="en-US"/>
-        </w:rPr>
-        <w:t>—</w:t>
-      </w:r>
-      <w:r>
-        <w:rPr>
-          <w:rFonts w:ascii="Arial" w:hAnsi="Arial"/>
-          <w:b w:val="1"/>
-          <w:bCs w:val="1"/>
-          <w:sz w:val="24"/>
-          <w:szCs w:val="24"/>
-          <w:rtl w:val="0"/>
-          <w:lang w:val="en-US"/>
-        </w:rPr>
-        <w:t>2022/23</w:t>
-      </w:r>
-    </w:p>
-    <w:p>
-      <w:pPr>
-        <w:pStyle w:val="Default"/>
-        <w:spacing w:after="100" w:line="100" w:lineRule="atLeast"/>
-        <w:jc w:val="left"/>
-        <w:rPr>
-          <w:rFonts w:ascii="Arial" w:cs="Arial" w:hAnsi="Arial" w:eastAsia="Arial"/>
-        </w:rPr>
-      </w:pPr>
-      <w:r>
-        <w:rPr>
-          <w:rFonts w:ascii="Arial" w:hAnsi="Arial"/>
-          <w:rtl w:val="0"/>
-          <w:lang w:val="en-US"/>
-        </w:rPr>
-        <w:t>Pursuing a bachelor</w:t>
-      </w:r>
-      <w:r>
-        <w:rPr>
-          <w:rFonts w:ascii="Arial" w:hAnsi="Arial" w:hint="default"/>
-          <w:rtl w:val="0"/>
-        </w:rPr>
-        <w:t>’</w:t>
-      </w:r>
-      <w:r>
-        <w:rPr>
-          <w:rFonts w:ascii="Arial" w:hAnsi="Arial"/>
-          <w:rtl w:val="0"/>
-          <w:lang w:val="en-US"/>
-        </w:rPr>
-        <w:t>s degree in computer science at Georgia Tech starting in the Fall</w:t>
-      </w:r>
-    </w:p>
-    <w:p>
-      <w:pPr>
-        <w:pStyle w:val="Default"/>
-        <w:spacing w:line="100" w:lineRule="atLeast"/>
-        <w:jc w:val="left"/>
-        <w:rPr>
-          <w:rFonts w:ascii="Arial" w:cs="Arial" w:hAnsi="Arial" w:eastAsia="Arial"/>
-          <w:b w:val="1"/>
-          <w:bCs w:val="1"/>
-          <w:sz w:val="24"/>
-          <w:szCs w:val="24"/>
-        </w:rPr>
-      </w:pPr>
-      <w:r>
-        <w:rPr>
-          <w:rFonts w:ascii="Arial" w:hAnsi="Arial"/>
-          <w:b w:val="1"/>
-          <w:bCs w:val="1"/>
-          <w:sz w:val="24"/>
-          <w:szCs w:val="24"/>
-          <w:rtl w:val="0"/>
-          <w:lang w:val="en-US"/>
-        </w:rPr>
-        <w:t xml:space="preserve">Georgia Institute of Technology, Atlanta, GA </w:t>
-      </w:r>
-      <w:r>
-        <w:rPr>
-          <w:rFonts w:ascii="Arial" w:hAnsi="Arial" w:hint="default"/>
-          <w:b w:val="1"/>
-          <w:bCs w:val="1"/>
-          <w:sz w:val="24"/>
-          <w:szCs w:val="24"/>
-          <w:rtl w:val="0"/>
-          <w:lang w:val="en-US"/>
-        </w:rPr>
-        <w:t xml:space="preserve">— </w:t>
-      </w:r>
-      <w:r>
-        <w:rPr>
-          <w:rFonts w:ascii="Arial" w:hAnsi="Arial"/>
-          <w:b w:val="1"/>
-          <w:bCs w:val="1"/>
-          <w:sz w:val="24"/>
-          <w:szCs w:val="24"/>
-          <w:rtl w:val="0"/>
-        </w:rPr>
-        <w:t>2019</w:t>
-      </w:r>
-    </w:p>
-    <w:p>
-      <w:pPr>
-        <w:pStyle w:val="Default"/>
-        <w:spacing w:line="20" w:lineRule="atLeast"/>
-        <w:jc w:val="left"/>
-        <w:rPr>
-          <w:rFonts w:ascii="Arial" w:cs="Arial" w:hAnsi="Arial" w:eastAsia="Arial"/>
-          <w:b w:val="1"/>
-          <w:bCs w:val="1"/>
-          <w:sz w:val="24"/>
-          <w:szCs w:val="24"/>
-        </w:rPr>
-      </w:pPr>
-      <w:r>
-        <w:rPr>
-          <w:rFonts w:ascii="Arial" w:hAnsi="Arial"/>
-          <w:b w:val="1"/>
-          <w:bCs w:val="1"/>
-          <w:sz w:val="24"/>
-          <w:szCs w:val="24"/>
-          <w:rtl w:val="0"/>
-          <w:lang w:val="en-US"/>
-        </w:rPr>
-        <w:t>Georgia Tech Coding Bootcamp - Full-Stack Web Development</w:t>
-      </w:r>
-    </w:p>
-    <w:p>
-      <w:pPr>
-        <w:pStyle w:val="Default"/>
-        <w:spacing w:after="100" w:line="100" w:lineRule="atLeast"/>
-        <w:jc w:val="left"/>
-        <w:rPr>
-          <w:rFonts w:ascii="Arial" w:cs="Arial" w:hAnsi="Arial" w:eastAsia="Arial"/>
-        </w:rPr>
-      </w:pPr>
-      <w:r>
-        <w:rPr>
-          <w:rFonts w:ascii="Arial" w:hAnsi="Arial"/>
-          <w:rtl w:val="0"/>
-          <w:lang w:val="en-US"/>
-        </w:rPr>
-        <w:t>An intensive 12 week long bootcamp dedicated to designing and building web applications. Skills learned consisted of HTML5, CSS, Bootstrap, Javascript, jQuery, Node.js, Express.js, MySQL, MongoDB, Sequelize, Mongoose, React, test driven development (Mocha/Chai), and computer science fundamentals.</w:t>
-      </w:r>
-    </w:p>
-    <w:p>
-      <w:pPr>
-        <w:pStyle w:val="Default"/>
-        <w:spacing w:line="100" w:lineRule="atLeast"/>
-        <w:jc w:val="left"/>
-        <w:rPr>
-          <w:rFonts w:ascii="Arial" w:cs="Arial" w:hAnsi="Arial" w:eastAsia="Arial"/>
-          <w:b w:val="1"/>
-          <w:bCs w:val="1"/>
-          <w:sz w:val="24"/>
-          <w:szCs w:val="24"/>
-        </w:rPr>
-      </w:pPr>
-      <w:r>
-        <w:rPr>
-          <w:rFonts w:ascii="Arial" w:hAnsi="Arial"/>
-          <w:b w:val="1"/>
-          <w:bCs w:val="1"/>
-          <w:sz w:val="24"/>
-          <w:szCs w:val="24"/>
-          <w:rtl w:val="0"/>
-          <w:lang w:val="en-US"/>
-        </w:rPr>
-        <w:t xml:space="preserve">North Gwinnett High School, Suwanee, GA </w:t>
-      </w:r>
-      <w:r>
-        <w:rPr>
-          <w:rFonts w:ascii="Arial" w:hAnsi="Arial" w:hint="default"/>
-          <w:b w:val="1"/>
-          <w:bCs w:val="1"/>
-          <w:sz w:val="24"/>
-          <w:szCs w:val="24"/>
-          <w:rtl w:val="0"/>
-          <w:lang w:val="en-US"/>
-        </w:rPr>
-        <w:t xml:space="preserve">— </w:t>
-      </w:r>
-      <w:r>
-        <w:rPr>
-          <w:rFonts w:ascii="Arial" w:hAnsi="Arial"/>
-          <w:b w:val="1"/>
-          <w:bCs w:val="1"/>
-          <w:sz w:val="24"/>
-          <w:szCs w:val="24"/>
-          <w:rtl w:val="0"/>
-        </w:rPr>
-        <w:t>2015-2018</w:t>
-      </w:r>
-    </w:p>
-    <w:p>
-      <w:pPr>
-        <w:pStyle w:val="Default"/>
-        <w:spacing w:after="100" w:line="100" w:lineRule="atLeast"/>
-        <w:jc w:val="left"/>
-        <w:rPr>
-          <w:rFonts w:ascii="Arial" w:cs="Arial" w:hAnsi="Arial" w:eastAsia="Arial"/>
-        </w:rPr>
-      </w:pPr>
-      <w:r>
-        <w:rPr>
-          <w:rFonts w:ascii="Arial" w:hAnsi="Arial"/>
-          <w:rtl w:val="0"/>
-          <w:lang w:val="en-US"/>
-        </w:rPr>
-        <w:t>Graduated in May 2018 as the valedictorian of the class. Took programming courses since sophomore year (AP Computer Science, Embedded Computing). Received 5 on AP Computer Science Exam. Skills learned through these classes include Java and C.</w:t>
-      </w:r>
-    </w:p>
-    <w:p>
-      <w:pPr>
-        <w:pStyle w:val="Default"/>
-        <w:spacing w:after="100" w:line="100" w:lineRule="atLeast"/>
-        <w:jc w:val="left"/>
-        <w:rPr>
-          <w:rFonts w:ascii="Arial" w:cs="Arial" w:hAnsi="Arial" w:eastAsia="Arial"/>
-          <w:b w:val="1"/>
-          <w:bCs w:val="1"/>
-          <w:sz w:val="24"/>
-          <w:szCs w:val="24"/>
-        </w:rPr>
-      </w:pPr>
-      <w:r>
-        <w:rPr>
-          <w:rFonts w:ascii="Arial" w:hAnsi="Arial"/>
-          <w:b w:val="1"/>
-          <w:bCs w:val="1"/>
-          <w:sz w:val="24"/>
-          <w:szCs w:val="24"/>
-          <w:rtl w:val="0"/>
-        </w:rPr>
-        <w:t>PROJECTS</w:t>
-      </w:r>
-    </w:p>
-    <w:p>
-      <w:pPr>
-        <w:pStyle w:val="Default"/>
-        <w:spacing w:after="100" w:line="100" w:lineRule="atLeast"/>
-        <w:jc w:val="left"/>
-        <w:rPr>
-          <w:rFonts w:ascii="Arial" w:cs="Arial" w:hAnsi="Arial" w:eastAsia="Arial"/>
-          <w:u w:val="single"/>
-        </w:rPr>
-      </w:pPr>
-      <w:r>
-        <w:rPr>
-          <w:rStyle w:val="None"/>
-          <w:rFonts w:ascii="Arial" w:hAnsi="Arial"/>
-          <w:u w:val="none"/>
-          <w:rtl w:val="0"/>
-        </w:rPr>
-        <w:t xml:space="preserve">Muugle | </w:t>
-      </w:r>
-      <w:r>
-        <w:rPr>
-          <w:rFonts w:ascii="Arial" w:cs="Arial" w:hAnsi="Arial" w:eastAsia="Arial"/>
-          <w:u w:val="single"/>
-        </w:rPr>
-        <w:fldChar w:fldCharType="begin" w:fldLock="0"/>
-      </w:r>
-      <w:r>
-        <w:rPr>
-          <w:rFonts w:ascii="Arial" w:cs="Arial" w:hAnsi="Arial" w:eastAsia="Arial"/>
-          <w:u w:val="single"/>
-        </w:rPr>
-        <w:instrText xml:space="preserve"> HYPERLINK "https://peterjang0210.github.io/Muugle/"</w:instrText>
-      </w:r>
-      <w:r>
-        <w:rPr>
-          <w:rFonts w:ascii="Arial" w:cs="Arial" w:hAnsi="Arial" w:eastAsia="Arial"/>
-          <w:u w:val="single"/>
-        </w:rPr>
-        <w:fldChar w:fldCharType="separate" w:fldLock="0"/>
-      </w:r>
-      <w:r>
-        <w:rPr>
-          <w:rFonts w:ascii="Arial" w:hAnsi="Arial"/>
-          <w:u w:val="single"/>
-          <w:rtl w:val="0"/>
-        </w:rPr>
         <w:t>peterjang0210.github.io/Muugle</w:t>
       </w:r>
       <w:r>
-        <w:rPr>
-          <w:rFonts w:ascii="Arial" w:cs="Arial" w:hAnsi="Arial" w:eastAsia="Arial"/>
-          <w:u w:val="single"/>
-        </w:rPr>
+        <w:rPr/>
         <w:fldChar w:fldCharType="end" w:fldLock="0"/>
       </w:r>
       <w:r>
@@ -760,14 +617,19 @@
           <w:ilvl w:val="0"/>
           <w:numId w:val="2"/>
         </w:numPr>
+        <w:bidi w:val="0"/>
         <w:spacing w:line="100" w:lineRule="atLeast"/>
-        <w:rPr>
-          <w:rFonts w:ascii="Arial" w:hAnsi="Arial"/>
-          <w:lang w:val="en-US"/>
-        </w:rPr>
-      </w:pPr>
-      <w:r>
-        <w:rPr>
+        <w:ind w:right="0"/>
+        <w:jc w:val="left"/>
+        <w:rPr>
+          <w:rFonts w:ascii="Arial" w:hAnsi="Arial"/>
+          <w:rtl w:val="0"/>
+          <w:lang w:val="en-US"/>
+        </w:rPr>
+      </w:pPr>
+      <w:r>
+        <w:rPr>
+          <w:rStyle w:val="None"/>
           <w:rFonts w:ascii="Arial" w:hAnsi="Arial"/>
           <w:rtl w:val="0"/>
           <w:lang w:val="en-US"/>
@@ -782,14 +644,19 @@
           <w:ilvl w:val="0"/>
           <w:numId w:val="2"/>
         </w:numPr>
+        <w:bidi w:val="0"/>
         <w:spacing w:line="100" w:lineRule="atLeast"/>
-        <w:rPr>
-          <w:rFonts w:ascii="Arial" w:hAnsi="Arial"/>
-          <w:lang w:val="en-US"/>
-        </w:rPr>
-      </w:pPr>
-      <w:r>
-        <w:rPr>
+        <w:ind w:right="0"/>
+        <w:jc w:val="left"/>
+        <w:rPr>
+          <w:rFonts w:ascii="Arial" w:hAnsi="Arial"/>
+          <w:rtl w:val="0"/>
+          <w:lang w:val="en-US"/>
+        </w:rPr>
+      </w:pPr>
+      <w:r>
+        <w:rPr>
+          <w:rStyle w:val="None"/>
           <w:rFonts w:ascii="Arial" w:hAnsi="Arial"/>
           <w:rtl w:val="0"/>
           <w:lang w:val="en-US"/>
@@ -804,14 +671,19 @@
           <w:ilvl w:val="0"/>
           <w:numId w:val="2"/>
         </w:numPr>
+        <w:bidi w:val="0"/>
         <w:spacing w:line="100" w:lineRule="atLeast"/>
-        <w:rPr>
-          <w:rFonts w:ascii="Arial" w:hAnsi="Arial"/>
-          <w:lang w:val="en-US"/>
-        </w:rPr>
-      </w:pPr>
-      <w:r>
-        <w:rPr>
+        <w:ind w:right="0"/>
+        <w:jc w:val="left"/>
+        <w:rPr>
+          <w:rFonts w:ascii="Arial" w:hAnsi="Arial"/>
+          <w:rtl w:val="0"/>
+          <w:lang w:val="en-US"/>
+        </w:rPr>
+      </w:pPr>
+      <w:r>
+        <w:rPr>
+          <w:rStyle w:val="None"/>
           <w:rFonts w:ascii="Arial" w:hAnsi="Arial"/>
           <w:rtl w:val="0"/>
           <w:lang w:val="en-US"/>
@@ -826,14 +698,19 @@
           <w:ilvl w:val="0"/>
           <w:numId w:val="2"/>
         </w:numPr>
+        <w:bidi w:val="0"/>
         <w:spacing w:line="100" w:lineRule="atLeast"/>
-        <w:rPr>
-          <w:rFonts w:ascii="Arial" w:hAnsi="Arial"/>
-          <w:lang w:val="en-US"/>
-        </w:rPr>
-      </w:pPr>
-      <w:r>
-        <w:rPr>
+        <w:ind w:right="0"/>
+        <w:jc w:val="left"/>
+        <w:rPr>
+          <w:rFonts w:ascii="Arial" w:hAnsi="Arial"/>
+          <w:rtl w:val="0"/>
+          <w:lang w:val="en-US"/>
+        </w:rPr>
+      </w:pPr>
+      <w:r>
+        <w:rPr>
+          <w:rStyle w:val="None"/>
           <w:rFonts w:ascii="Arial" w:hAnsi="Arial"/>
           <w:rtl w:val="0"/>
           <w:lang w:val="en-US"/>
@@ -848,14 +725,19 @@
           <w:ilvl w:val="0"/>
           <w:numId w:val="2"/>
         </w:numPr>
+        <w:bidi w:val="0"/>
         <w:spacing w:line="100" w:lineRule="atLeast"/>
-        <w:rPr>
-          <w:rFonts w:ascii="Arial" w:hAnsi="Arial"/>
-          <w:lang w:val="en-US"/>
-        </w:rPr>
-      </w:pPr>
-      <w:r>
-        <w:rPr>
+        <w:ind w:right="0"/>
+        <w:jc w:val="left"/>
+        <w:rPr>
+          <w:rFonts w:ascii="Arial" w:hAnsi="Arial"/>
+          <w:rtl w:val="0"/>
+          <w:lang w:val="en-US"/>
+        </w:rPr>
+      </w:pPr>
+      <w:r>
+        <w:rPr>
+          <w:rStyle w:val="None"/>
           <w:rFonts w:ascii="Arial" w:hAnsi="Arial"/>
           <w:rtl w:val="0"/>
           <w:lang w:val="en-US"/>
@@ -867,10 +749,8 @@
       <w:pPr>
         <w:pStyle w:val="Default"/>
         <w:spacing w:after="100" w:line="100" w:lineRule="atLeast"/>
-        <w:jc w:val="left"/>
-        <w:rPr>
-          <w:rFonts w:ascii="Arial" w:cs="Arial" w:hAnsi="Arial" w:eastAsia="Arial"/>
-          <w:u w:val="single"/>
+        <w:rPr>
+          <w:rStyle w:val="Hyperlink.0"/>
         </w:rPr>
       </w:pPr>
       <w:r>
@@ -879,44 +759,38 @@
           <w:rFonts w:ascii="Arial" w:hAnsi="Arial"/>
           <w:u w:val="none"/>
           <w:rtl w:val="0"/>
+          <w:lang w:val="da-DK"/>
         </w:rPr>
         <w:t xml:space="preserve">Bootcamp Connect | </w:t>
       </w:r>
       <w:r>
         <w:rPr>
-          <w:rFonts w:ascii="Arial" w:cs="Arial" w:hAnsi="Arial" w:eastAsia="Arial"/>
-          <w:u w:val="single"/>
+          <w:rStyle w:val="Hyperlink.1"/>
         </w:rPr>
         <w:fldChar w:fldCharType="begin" w:fldLock="0"/>
       </w:r>
       <w:r>
         <w:rPr>
-          <w:rFonts w:ascii="Arial" w:cs="Arial" w:hAnsi="Arial" w:eastAsia="Arial"/>
-          <w:u w:val="single"/>
+          <w:rStyle w:val="Hyperlink.1"/>
         </w:rPr>
         <w:instrText xml:space="preserve"> HYPERLINK "https://bootcamp-connect.herokuapp.com/"</w:instrText>
       </w:r>
       <w:r>
         <w:rPr>
-          <w:rFonts w:ascii="Arial" w:cs="Arial" w:hAnsi="Arial" w:eastAsia="Arial"/>
-          <w:u w:val="single"/>
+          <w:rStyle w:val="Hyperlink.1"/>
         </w:rPr>
         <w:fldChar w:fldCharType="separate" w:fldLock="0"/>
       </w:r>
       <w:r>
         <w:rPr>
-          <w:rFonts w:ascii="Arial" w:hAnsi="Arial"/>
-          <w:u w:val="single"/>
+          <w:rStyle w:val="Hyperlink.1"/>
           <w:rtl w:val="0"/>
           <w:lang w:val="en-US"/>
         </w:rPr>
         <w:t>bootcamp-connect.herokuapp.com</w:t>
       </w:r>
       <w:r>
-        <w:rPr>
-          <w:rFonts w:ascii="Arial" w:cs="Arial" w:hAnsi="Arial" w:eastAsia="Arial"/>
-          <w:u w:val="single"/>
-        </w:rPr>
+        <w:rPr/>
         <w:fldChar w:fldCharType="end" w:fldLock="0"/>
       </w:r>
       <w:r>
@@ -925,6 +799,7 @@
           <w:rFonts w:ascii="Arial" w:hAnsi="Arial"/>
           <w:u w:val="none"/>
           <w:rtl w:val="0"/>
+          <w:lang w:val="da-DK"/>
         </w:rPr>
         <w:t xml:space="preserve"> | MERN Stack</w:t>
       </w:r>
@@ -936,14 +811,19 @@
           <w:ilvl w:val="0"/>
           <w:numId w:val="2"/>
         </w:numPr>
+        <w:bidi w:val="0"/>
         <w:spacing w:line="100" w:lineRule="atLeast"/>
-        <w:rPr>
-          <w:rFonts w:ascii="Arial" w:hAnsi="Arial"/>
-          <w:lang w:val="en-US"/>
-        </w:rPr>
-      </w:pPr>
-      <w:r>
-        <w:rPr>
+        <w:ind w:right="0"/>
+        <w:jc w:val="left"/>
+        <w:rPr>
+          <w:rFonts w:ascii="Arial" w:hAnsi="Arial"/>
+          <w:rtl w:val="0"/>
+          <w:lang w:val="en-US"/>
+        </w:rPr>
+      </w:pPr>
+      <w:r>
+        <w:rPr>
+          <w:rStyle w:val="None"/>
           <w:rFonts w:ascii="Arial" w:hAnsi="Arial"/>
           <w:rtl w:val="0"/>
           <w:lang w:val="en-US"/>
@@ -958,14 +838,19 @@
           <w:ilvl w:val="0"/>
           <w:numId w:val="2"/>
         </w:numPr>
+        <w:bidi w:val="0"/>
         <w:spacing w:line="100" w:lineRule="atLeast"/>
-        <w:rPr>
-          <w:rFonts w:ascii="Arial" w:hAnsi="Arial"/>
-          <w:lang w:val="en-US"/>
-        </w:rPr>
-      </w:pPr>
-      <w:r>
-        <w:rPr>
+        <w:ind w:right="0"/>
+        <w:jc w:val="left"/>
+        <w:rPr>
+          <w:rFonts w:ascii="Arial" w:hAnsi="Arial"/>
+          <w:rtl w:val="0"/>
+          <w:lang w:val="en-US"/>
+        </w:rPr>
+      </w:pPr>
+      <w:r>
+        <w:rPr>
+          <w:rStyle w:val="None"/>
           <w:rFonts w:ascii="Arial" w:hAnsi="Arial"/>
           <w:rtl w:val="0"/>
           <w:lang w:val="en-US"/>
@@ -980,14 +865,19 @@
           <w:ilvl w:val="0"/>
           <w:numId w:val="2"/>
         </w:numPr>
+        <w:bidi w:val="0"/>
         <w:spacing w:line="100" w:lineRule="atLeast"/>
-        <w:rPr>
-          <w:rFonts w:ascii="Arial" w:hAnsi="Arial"/>
-          <w:lang w:val="en-US"/>
-        </w:rPr>
-      </w:pPr>
-      <w:r>
-        <w:rPr>
+        <w:ind w:right="0"/>
+        <w:jc w:val="left"/>
+        <w:rPr>
+          <w:rFonts w:ascii="Arial" w:hAnsi="Arial"/>
+          <w:rtl w:val="0"/>
+          <w:lang w:val="en-US"/>
+        </w:rPr>
+      </w:pPr>
+      <w:r>
+        <w:rPr>
+          <w:rStyle w:val="None"/>
           <w:rFonts w:ascii="Arial" w:hAnsi="Arial"/>
           <w:rtl w:val="0"/>
           <w:lang w:val="en-US"/>
@@ -999,10 +889,9 @@
       <w:pPr>
         <w:pStyle w:val="Default"/>
         <w:spacing w:after="100" w:line="100" w:lineRule="atLeast"/>
-        <w:jc w:val="left"/>
-        <w:rPr>
-          <w:rFonts w:ascii="Arial" w:cs="Arial" w:hAnsi="Arial" w:eastAsia="Arial"/>
-          <w:u w:val="single"/>
+        <w:rPr>
+          <w:rStyle w:val="Hyperlink.0"/>
+          <w:lang w:val="da-DK"/>
         </w:rPr>
       </w:pPr>
       <w:r>
@@ -1011,42 +900,42 @@
           <w:rFonts w:ascii="Arial" w:hAnsi="Arial"/>
           <w:u w:val="none"/>
           <w:rtl w:val="0"/>
+          <w:lang w:val="da-DK"/>
         </w:rPr>
         <w:t xml:space="preserve">FrontDor | </w:t>
       </w:r>
       <w:r>
         <w:rPr>
-          <w:rFonts w:ascii="Arial" w:cs="Arial" w:hAnsi="Arial" w:eastAsia="Arial"/>
-          <w:u w:val="single"/>
+          <w:rStyle w:val="Hyperlink.0"/>
+          <w:lang w:val="da-DK"/>
         </w:rPr>
         <w:fldChar w:fldCharType="begin" w:fldLock="0"/>
       </w:r>
       <w:r>
         <w:rPr>
-          <w:rFonts w:ascii="Arial" w:cs="Arial" w:hAnsi="Arial" w:eastAsia="Arial"/>
-          <w:u w:val="single"/>
+          <w:rStyle w:val="Hyperlink.0"/>
+          <w:lang w:val="da-DK"/>
         </w:rPr>
         <w:instrText xml:space="preserve"> HYPERLINK "https://frontdor.herokuapp.com/"</w:instrText>
       </w:r>
       <w:r>
         <w:rPr>
-          <w:rFonts w:ascii="Arial" w:cs="Arial" w:hAnsi="Arial" w:eastAsia="Arial"/>
-          <w:u w:val="single"/>
+          <w:rStyle w:val="Hyperlink.0"/>
+          <w:lang w:val="da-DK"/>
         </w:rPr>
         <w:fldChar w:fldCharType="separate" w:fldLock="0"/>
       </w:r>
       <w:r>
         <w:rPr>
-          <w:rFonts w:ascii="Arial" w:hAnsi="Arial"/>
-          <w:u w:val="single"/>
-          <w:rtl w:val="0"/>
+          <w:rStyle w:val="Hyperlink.0"/>
+          <w:rtl w:val="0"/>
+          <w:lang w:val="da-DK"/>
         </w:rPr>
         <w:t>frontdor.herokuapp.com</w:t>
       </w:r>
       <w:r>
         <w:rPr>
-          <w:rFonts w:ascii="Arial" w:cs="Arial" w:hAnsi="Arial" w:eastAsia="Arial"/>
-          <w:u w:val="single"/>
+          <w:lang w:val="da-DK"/>
         </w:rPr>
         <w:fldChar w:fldCharType="end" w:fldLock="0"/>
       </w:r>
@@ -1056,6 +945,7 @@
           <w:rFonts w:ascii="Arial" w:hAnsi="Arial"/>
           <w:u w:val="none"/>
           <w:rtl w:val="0"/>
+          <w:lang w:val="da-DK"/>
         </w:rPr>
         <w:t xml:space="preserve"> | MERN Stack</w:t>
       </w:r>
@@ -1067,14 +957,19 @@
           <w:ilvl w:val="0"/>
           <w:numId w:val="2"/>
         </w:numPr>
+        <w:bidi w:val="0"/>
         <w:spacing w:line="100" w:lineRule="atLeast"/>
-        <w:rPr>
-          <w:rFonts w:ascii="Arial" w:hAnsi="Arial"/>
-          <w:lang w:val="en-US"/>
-        </w:rPr>
-      </w:pPr>
-      <w:r>
-        <w:rPr>
+        <w:ind w:right="0"/>
+        <w:jc w:val="left"/>
+        <w:rPr>
+          <w:rFonts w:ascii="Arial" w:hAnsi="Arial"/>
+          <w:rtl w:val="0"/>
+          <w:lang w:val="en-US"/>
+        </w:rPr>
+      </w:pPr>
+      <w:r>
+        <w:rPr>
+          <w:rStyle w:val="None"/>
           <w:rFonts w:ascii="Arial" w:hAnsi="Arial"/>
           <w:rtl w:val="0"/>
           <w:lang w:val="en-US"/>
@@ -1089,14 +984,19 @@
           <w:ilvl w:val="0"/>
           <w:numId w:val="2"/>
         </w:numPr>
+        <w:bidi w:val="0"/>
         <w:spacing w:line="100" w:lineRule="atLeast"/>
-        <w:rPr>
-          <w:rFonts w:ascii="Arial" w:hAnsi="Arial"/>
-          <w:lang w:val="en-US"/>
-        </w:rPr>
-      </w:pPr>
-      <w:r>
-        <w:rPr>
+        <w:ind w:right="0"/>
+        <w:jc w:val="left"/>
+        <w:rPr>
+          <w:rFonts w:ascii="Arial" w:hAnsi="Arial"/>
+          <w:rtl w:val="0"/>
+          <w:lang w:val="en-US"/>
+        </w:rPr>
+      </w:pPr>
+      <w:r>
+        <w:rPr>
+          <w:rStyle w:val="None"/>
           <w:rFonts w:ascii="Arial" w:hAnsi="Arial"/>
           <w:rtl w:val="0"/>
           <w:lang w:val="en-US"/>
@@ -1111,14 +1011,19 @@
           <w:ilvl w:val="0"/>
           <w:numId w:val="2"/>
         </w:numPr>
+        <w:bidi w:val="0"/>
         <w:spacing w:after="100" w:line="100" w:lineRule="atLeast"/>
-        <w:rPr>
-          <w:rFonts w:ascii="Arial" w:hAnsi="Arial"/>
-          <w:lang w:val="en-US"/>
-        </w:rPr>
-      </w:pPr>
-      <w:r>
-        <w:rPr>
+        <w:ind w:right="0"/>
+        <w:jc w:val="left"/>
+        <w:rPr>
+          <w:rFonts w:ascii="Arial" w:hAnsi="Arial"/>
+          <w:rtl w:val="0"/>
+          <w:lang w:val="en-US"/>
+        </w:rPr>
+      </w:pPr>
+      <w:r>
+        <w:rPr>
+          <w:rStyle w:val="None"/>
           <w:rFonts w:ascii="Arial" w:hAnsi="Arial"/>
           <w:rtl w:val="0"/>
           <w:lang w:val="en-US"/>
@@ -1129,26 +1034,182 @@
     <w:p>
       <w:pPr>
         <w:pStyle w:val="Default"/>
+        <w:bidi w:val="0"/>
         <w:spacing w:after="100" w:line="100" w:lineRule="atLeast"/>
+        <w:ind w:left="0" w:right="0" w:firstLine="0"/>
         <w:jc w:val="left"/>
         <w:rPr>
+          <w:rStyle w:val="None"/>
           <w:rFonts w:ascii="Arial" w:cs="Arial" w:hAnsi="Arial" w:eastAsia="Arial"/>
-          <w:b w:val="1"/>
-          <w:bCs w:val="1"/>
-          <w:sz w:val="24"/>
-          <w:szCs w:val="24"/>
-        </w:rPr>
-      </w:pPr>
-      <w:r>
-        <w:rPr>
-          <w:rFonts w:ascii="Arial" w:hAnsi="Arial"/>
-          <w:b w:val="1"/>
-          <w:bCs w:val="1"/>
-          <w:sz w:val="24"/>
-          <w:szCs w:val="24"/>
-          <w:rtl w:val="0"/>
+          <w:rtl w:val="0"/>
+          <w:lang w:val="en-US"/>
+        </w:rPr>
+      </w:pPr>
+      <w:r>
+        <w:rPr>
+          <w:rStyle w:val="None"/>
+          <w:rFonts w:ascii="Arial" w:hAnsi="Arial"/>
+          <w:rtl w:val="0"/>
+          <w:lang w:val="en-US"/>
+        </w:rPr>
+        <w:t xml:space="preserve">Field Service App | </w:t>
+      </w:r>
+      <w:r>
+        <w:rPr>
+          <w:rStyle w:val="Hyperlink.3"/>
+          <w:rFonts w:ascii="Arial" w:cs="Arial" w:hAnsi="Arial" w:eastAsia="Arial"/>
+          <w:lang w:val="en-US"/>
+        </w:rPr>
+        <w:fldChar w:fldCharType="begin" w:fldLock="0"/>
+      </w:r>
+      <w:r>
+        <w:rPr>
+          <w:rStyle w:val="Hyperlink.3"/>
+          <w:rFonts w:ascii="Arial" w:cs="Arial" w:hAnsi="Arial" w:eastAsia="Arial"/>
+          <w:lang w:val="en-US"/>
+        </w:rPr>
+        <w:instrText xml:space="preserve"> HYPERLINK "https://alba-v2-test.herokuapp.com/"</w:instrText>
+      </w:r>
+      <w:r>
+        <w:rPr>
+          <w:rStyle w:val="Hyperlink.3"/>
+          <w:rFonts w:ascii="Arial" w:cs="Arial" w:hAnsi="Arial" w:eastAsia="Arial"/>
+          <w:lang w:val="en-US"/>
+        </w:rPr>
+        <w:fldChar w:fldCharType="separate" w:fldLock="0"/>
+      </w:r>
+      <w:r>
+        <w:rPr>
+          <w:rStyle w:val="Hyperlink.3"/>
+          <w:rFonts w:ascii="Arial" w:hAnsi="Arial"/>
+          <w:rtl w:val="0"/>
+          <w:lang w:val="en-US"/>
+        </w:rPr>
+        <w:t>alba-v2-test.herokuapp.com</w:t>
+      </w:r>
+      <w:r>
+        <w:rPr>
+          <w:rFonts w:ascii="Arial" w:cs="Arial" w:hAnsi="Arial" w:eastAsia="Arial"/>
+          <w:lang w:val="en-US"/>
+        </w:rPr>
+        <w:fldChar w:fldCharType="end" w:fldLock="0"/>
+      </w:r>
+      <w:r>
+        <w:rPr>
+          <w:rStyle w:val="None"/>
+          <w:rFonts w:ascii="Arial" w:hAnsi="Arial"/>
+          <w:rtl w:val="0"/>
+          <w:lang w:val="en-US"/>
+        </w:rPr>
+        <w:t xml:space="preserve"> | MERN Stack</w:t>
+      </w:r>
+    </w:p>
+    <w:p>
+      <w:pPr>
+        <w:pStyle w:val="Default"/>
+        <w:numPr>
+          <w:ilvl w:val="0"/>
+          <w:numId w:val="2"/>
+        </w:numPr>
+        <w:bidi w:val="0"/>
+        <w:spacing w:line="20" w:lineRule="atLeast"/>
+        <w:ind w:right="0"/>
+        <w:jc w:val="left"/>
+        <w:rPr>
+          <w:rFonts w:ascii="Arial" w:hAnsi="Arial"/>
+          <w:rtl w:val="0"/>
+          <w:lang w:val="en-US"/>
+        </w:rPr>
+      </w:pPr>
+      <w:r>
+        <w:rPr>
+          <w:rStyle w:val="None"/>
+          <w:rFonts w:ascii="Arial" w:hAnsi="Arial"/>
+          <w:rtl w:val="0"/>
+          <w:lang w:val="en-US"/>
+        </w:rPr>
+        <w:t>Application specifically designed for the use of older friends in the hall as the UI in Alba is too small and unintuitive for them</w:t>
+      </w:r>
+    </w:p>
+    <w:p>
+      <w:pPr>
+        <w:pStyle w:val="Default"/>
+        <w:numPr>
+          <w:ilvl w:val="0"/>
+          <w:numId w:val="2"/>
+        </w:numPr>
+        <w:bidi w:val="0"/>
+        <w:spacing w:line="20" w:lineRule="atLeast"/>
+        <w:ind w:right="0"/>
+        <w:jc w:val="left"/>
+        <w:rPr>
+          <w:rFonts w:ascii="Arial" w:hAnsi="Arial"/>
+          <w:rtl w:val="0"/>
+          <w:lang w:val="en-US"/>
+        </w:rPr>
+      </w:pPr>
+      <w:r>
+        <w:rPr>
+          <w:rStyle w:val="None"/>
+          <w:rFonts w:ascii="Arial" w:hAnsi="Arial"/>
+          <w:rtl w:val="0"/>
+          <w:lang w:val="en-US"/>
+        </w:rPr>
+        <w:t>Solo project</w:t>
+      </w:r>
+    </w:p>
+    <w:p>
+      <w:pPr>
+        <w:pStyle w:val="Default"/>
+        <w:numPr>
+          <w:ilvl w:val="0"/>
+          <w:numId w:val="2"/>
+        </w:numPr>
+        <w:bidi w:val="0"/>
+        <w:spacing w:line="20" w:lineRule="atLeast"/>
+        <w:ind w:right="0"/>
+        <w:jc w:val="left"/>
+        <w:rPr>
+          <w:rFonts w:ascii="Arial" w:hAnsi="Arial"/>
+          <w:rtl w:val="0"/>
+          <w:lang w:val="en-US"/>
+        </w:rPr>
+      </w:pPr>
+      <w:r>
+        <w:rPr>
+          <w:rStyle w:val="None"/>
+          <w:rFonts w:ascii="Arial" w:hAnsi="Arial"/>
+          <w:rtl w:val="0"/>
+          <w:lang w:val="en-US"/>
+        </w:rPr>
+        <w:t>Still in development - features to be added in future: mass import of data, cleaner UI</w:t>
+      </w:r>
+    </w:p>
+    <w:p>
+      <w:pPr>
+        <w:pStyle w:val="Default"/>
+        <w:spacing w:after="100" w:line="100" w:lineRule="atLeast"/>
+        <w:rPr>
+          <w:rStyle w:val="None"/>
+          <w:rFonts w:ascii="Arial" w:cs="Arial" w:hAnsi="Arial" w:eastAsia="Arial"/>
+          <w:b w:val="1"/>
+          <w:bCs w:val="1"/>
+          <w:sz w:val="24"/>
+          <w:szCs w:val="24"/>
           <w:lang w:val="de-DE"/>
         </w:rPr>
+      </w:pPr>
+      <w:r>
+        <w:rPr>
+          <w:rStyle w:val="None"/>
+          <w:rFonts w:ascii="Arial" w:hAnsi="Arial"/>
+          <w:b w:val="1"/>
+          <w:bCs w:val="1"/>
+          <w:sz w:val="24"/>
+          <w:szCs w:val="24"/>
+          <w:rtl w:val="0"/>
+          <w:lang w:val="de-DE"/>
+        </w:rPr>
         <w:t>EXPERIENCE</w:t>
       </w:r>
     </w:p>
@@ -1156,8 +1217,8 @@
       <w:pPr>
         <w:pStyle w:val="Default"/>
         <w:spacing w:line="100" w:lineRule="atLeast"/>
-        <w:jc w:val="left"/>
-        <w:rPr>
+        <w:rPr>
+          <w:rStyle w:val="None"/>
           <w:rFonts w:ascii="Arial" w:cs="Arial" w:hAnsi="Arial" w:eastAsia="Arial"/>
           <w:b w:val="1"/>
           <w:bCs w:val="1"/>
@@ -1167,6 +1228,7 @@
       </w:pPr>
       <w:r>
         <w:rPr>
+          <w:rStyle w:val="None"/>
           <w:rFonts w:ascii="Arial" w:hAnsi="Arial"/>
           <w:b w:val="1"/>
           <w:bCs w:val="1"/>
@@ -1179,6 +1241,7 @@
       </w:r>
       <w:r>
         <w:rPr>
+          <w:rStyle w:val="None"/>
           <w:rFonts w:ascii="Arial" w:hAnsi="Arial" w:hint="default"/>
           <w:b w:val="1"/>
           <w:bCs w:val="1"/>
@@ -1191,17 +1254,20 @@
       </w:r>
       <w:r>
         <w:rPr>
-          <w:rFonts w:ascii="Arial" w:hAnsi="Arial"/>
-          <w:b w:val="1"/>
-          <w:bCs w:val="1"/>
-          <w:sz w:val="24"/>
-          <w:szCs w:val="24"/>
-          <w:rtl w:val="0"/>
+          <w:rStyle w:val="None"/>
+          <w:rFonts w:ascii="Arial" w:hAnsi="Arial"/>
+          <w:b w:val="1"/>
+          <w:bCs w:val="1"/>
+          <w:sz w:val="24"/>
+          <w:szCs w:val="24"/>
+          <w:rtl w:val="0"/>
+          <w:lang w:val="da-DK"/>
         </w:rPr>
         <w:t>August 2018</w:t>
       </w:r>
       <w:r>
         <w:rPr>
+          <w:rStyle w:val="None"/>
           <w:rFonts w:ascii="Arial" w:hAnsi="Arial" w:hint="default"/>
           <w:b w:val="1"/>
           <w:bCs w:val="1"/>
@@ -1214,30 +1280,144 @@
       </w:r>
       <w:r>
         <w:rPr>
-          <w:rFonts w:ascii="Arial" w:hAnsi="Arial"/>
-          <w:b w:val="1"/>
-          <w:bCs w:val="1"/>
-          <w:sz w:val="24"/>
-          <w:szCs w:val="24"/>
-          <w:rtl w:val="0"/>
+          <w:rStyle w:val="None"/>
+          <w:rFonts w:ascii="Arial" w:hAnsi="Arial"/>
+          <w:b w:val="1"/>
+          <w:bCs w:val="1"/>
+          <w:sz w:val="24"/>
+          <w:szCs w:val="24"/>
+          <w:rtl w:val="0"/>
+          <w:lang w:val="en-US"/>
+        </w:rPr>
+        <w:t>May 2019</w:t>
+      </w:r>
+    </w:p>
+    <w:p>
+      <w:pPr>
+        <w:pStyle w:val="Default"/>
+        <w:spacing w:after="100" w:line="280" w:lineRule="atLeast"/>
+        <w:rPr>
+          <w:rStyle w:val="None"/>
+          <w:rFonts w:ascii="Arial" w:cs="Arial" w:hAnsi="Arial" w:eastAsia="Arial"/>
+          <w:lang w:val="en-US"/>
+        </w:rPr>
+      </w:pPr>
+      <w:r>
+        <w:rPr>
+          <w:rStyle w:val="None"/>
+          <w:rFonts w:ascii="Arial" w:hAnsi="Arial"/>
+          <w:rtl w:val="0"/>
+          <w:lang w:val="en-US"/>
+        </w:rPr>
+        <w:t>Tutored high school students in STEM classes, mainly AP Calculus and AP Physics.</w:t>
+      </w:r>
+    </w:p>
+    <w:p>
+      <w:pPr>
+        <w:pStyle w:val="Default"/>
+        <w:spacing w:line="100" w:lineRule="atLeast"/>
+        <w:rPr>
+          <w:rStyle w:val="None"/>
+          <w:rFonts w:ascii="Arial" w:cs="Arial" w:hAnsi="Arial" w:eastAsia="Arial"/>
+          <w:b w:val="1"/>
+          <w:bCs w:val="1"/>
+          <w:sz w:val="24"/>
+          <w:szCs w:val="24"/>
           <w:lang w:val="it-IT"/>
         </w:rPr>
+      </w:pPr>
+      <w:r>
+        <w:rPr>
+          <w:rStyle w:val="None"/>
+          <w:rFonts w:ascii="Arial" w:hAnsi="Arial"/>
+          <w:b w:val="1"/>
+          <w:bCs w:val="1"/>
+          <w:sz w:val="24"/>
+          <w:szCs w:val="24"/>
+          <w:rtl w:val="0"/>
+          <w:lang w:val="en-US"/>
+        </w:rPr>
+        <w:t xml:space="preserve">Math Instructor, JJ Education </w:t>
+      </w:r>
+      <w:r>
+        <w:rPr>
+          <w:rStyle w:val="None"/>
+          <w:rFonts w:ascii="Arial" w:hAnsi="Arial" w:hint="default"/>
+          <w:b w:val="1"/>
+          <w:bCs w:val="1"/>
+          <w:sz w:val="24"/>
+          <w:szCs w:val="24"/>
+          <w:rtl w:val="0"/>
+          <w:lang w:val="en-US"/>
+        </w:rPr>
+        <w:t xml:space="preserve">— </w:t>
+      </w:r>
+      <w:r>
+        <w:rPr>
+          <w:rStyle w:val="None"/>
+          <w:rFonts w:ascii="Arial" w:hAnsi="Arial"/>
+          <w:b w:val="1"/>
+          <w:bCs w:val="1"/>
+          <w:sz w:val="24"/>
+          <w:szCs w:val="24"/>
+          <w:rtl w:val="0"/>
+          <w:lang w:val="en-US"/>
+        </w:rPr>
+        <w:t>June</w:t>
+      </w:r>
+      <w:r>
+        <w:rPr>
+          <w:rStyle w:val="None"/>
+          <w:rFonts w:ascii="Arial" w:hAnsi="Arial"/>
+          <w:b w:val="1"/>
+          <w:bCs w:val="1"/>
+          <w:sz w:val="24"/>
+          <w:szCs w:val="24"/>
+          <w:rtl w:val="0"/>
+          <w:lang w:val="en-US"/>
+        </w:rPr>
+        <w:t xml:space="preserve"> 2019</w:t>
+      </w:r>
+      <w:r>
+        <w:rPr>
+          <w:rStyle w:val="None"/>
+          <w:rFonts w:ascii="Arial" w:hAnsi="Arial" w:hint="default"/>
+          <w:b w:val="1"/>
+          <w:bCs w:val="1"/>
+          <w:sz w:val="24"/>
+          <w:szCs w:val="24"/>
+          <w:rtl w:val="0"/>
+          <w:lang w:val="en-US"/>
+        </w:rPr>
+        <w:t>—</w:t>
+      </w:r>
+      <w:r>
+        <w:rPr>
+          <w:rStyle w:val="None"/>
+          <w:rFonts w:ascii="Arial" w:hAnsi="Arial"/>
+          <w:b w:val="1"/>
+          <w:bCs w:val="1"/>
+          <w:sz w:val="24"/>
+          <w:szCs w:val="24"/>
+          <w:rtl w:val="0"/>
+          <w:lang w:val="en-US"/>
+        </w:rPr>
         <w:t>Present</w:t>
       </w:r>
     </w:p>
     <w:p>
       <w:pPr>
         <w:pStyle w:val="Default"/>
-        <w:spacing w:after="100" w:line="280" w:lineRule="atLeast"/>
-        <w:jc w:val="left"/>
-      </w:pPr>
-      <w:r>
-        <w:rPr>
-          <w:rFonts w:ascii="Arial" w:hAnsi="Arial"/>
-          <w:rtl w:val="0"/>
-          <w:lang w:val="en-US"/>
-        </w:rPr>
-        <w:t>Tutored high school students in STEM classes, mainly AP Calculus and AP Physics.</w:t>
+        <w:spacing w:line="100" w:lineRule="atLeast"/>
+      </w:pPr>
+      <w:r>
+        <w:rPr>
+          <w:rStyle w:val="None"/>
+          <w:rFonts w:ascii="Arial" w:hAnsi="Arial"/>
+          <w:rtl w:val="0"/>
+          <w:lang w:val="en-US"/>
+        </w:rPr>
+        <w:t>Tutored students ranging from 6th grade to 12th grade in math (6th grade - calculus)</w:t>
       </w:r>
     </w:p>
     <w:sectPr>
@@ -1310,7 +1490,7 @@
         <w:spacing w:val="0"/>
         <w:w w:val="100"/>
         <w:kern w:val="0"/>
-        <w:position w:val="-2"/>
+        <w:position w:val="0"/>
         <w:highlight w:val="none"/>
         <w:vertAlign w:val="baseline"/>
       </w:rPr>
@@ -1341,7 +1521,7 @@
         <w:spacing w:val="0"/>
         <w:w w:val="100"/>
         <w:kern w:val="0"/>
-        <w:position w:val="-2"/>
+        <w:position w:val="0"/>
         <w:highlight w:val="none"/>
         <w:vertAlign w:val="baseline"/>
       </w:rPr>
@@ -1372,7 +1552,7 @@
         <w:spacing w:val="0"/>
         <w:w w:val="100"/>
         <w:kern w:val="0"/>
-        <w:position w:val="-2"/>
+        <w:position w:val="0"/>
         <w:highlight w:val="none"/>
         <w:vertAlign w:val="baseline"/>
       </w:rPr>
@@ -1403,7 +1583,7 @@
         <w:spacing w:val="0"/>
         <w:w w:val="100"/>
         <w:kern w:val="0"/>
-        <w:position w:val="-2"/>
+        <w:position w:val="0"/>
         <w:highlight w:val="none"/>
         <w:vertAlign w:val="baseline"/>
       </w:rPr>
@@ -1434,7 +1614,7 @@
         <w:spacing w:val="0"/>
         <w:w w:val="100"/>
         <w:kern w:val="0"/>
-        <w:position w:val="-2"/>
+        <w:position w:val="0"/>
         <w:highlight w:val="none"/>
         <w:vertAlign w:val="baseline"/>
       </w:rPr>
@@ -1465,7 +1645,7 @@
         <w:spacing w:val="0"/>
         <w:w w:val="100"/>
         <w:kern w:val="0"/>
-        <w:position w:val="-2"/>
+        <w:position w:val="0"/>
         <w:highlight w:val="none"/>
         <w:vertAlign w:val="baseline"/>
       </w:rPr>
@@ -1496,7 +1676,7 @@
         <w:spacing w:val="0"/>
         <w:w w:val="100"/>
         <w:kern w:val="0"/>
-        <w:position w:val="-2"/>
+        <w:position w:val="0"/>
         <w:highlight w:val="none"/>
         <w:vertAlign w:val="baseline"/>
       </w:rPr>
@@ -1527,7 +1707,7 @@
         <w:spacing w:val="0"/>
         <w:w w:val="100"/>
         <w:kern w:val="0"/>
-        <w:position w:val="-2"/>
+        <w:position w:val="0"/>
         <w:highlight w:val="none"/>
         <w:vertAlign w:val="baseline"/>
       </w:rPr>
@@ -1558,7 +1738,7 @@
         <w:spacing w:val="0"/>
         <w:w w:val="100"/>
         <w:kern w:val="0"/>
-        <w:position w:val="-2"/>
+        <w:position w:val="0"/>
         <w:highlight w:val="none"/>
         <w:vertAlign w:val="baseline"/>
       </w:rPr>
@@ -1718,6 +1898,14 @@
       <w:szCs w:val="24"/>
       <w:u w:val="none"/>
       <w:vertAlign w:val="baseline"/>
+      <w14:textOutline>
+        <w14:noFill/>
+      </w14:textOutline>
+      <w14:textFill>
+        <w14:solidFill>
+          <w14:srgbClr w14:val="000000"/>
+        </w14:solidFill>
+      </w14:textFill>
     </w:rPr>
   </w:style>
   <w:style w:type="paragraph" w:styleId="Default">
@@ -1756,6 +1944,14 @@
       <w:u w:val="none" w:color="000000"/>
       <w:vertAlign w:val="baseline"/>
       <w:lang w:val="da-DK"/>
+      <w14:textOutline>
+        <w14:noFill/>
+      </w14:textOutline>
+      <w14:textFill>
+        <w14:solidFill>
+          <w14:srgbClr w14:val="000000"/>
+        </w14:solidFill>
+      </w14:textFill>
     </w:rPr>
   </w:style>
   <w:style w:type="character" w:styleId="None">
@@ -1766,7 +1962,28 @@
     <w:basedOn w:val="None"/>
     <w:next w:val="Hyperlink.0"/>
     <w:rPr>
+      <w:rFonts w:ascii="Arial" w:cs="Arial" w:hAnsi="Arial" w:eastAsia="Arial"/>
       <w:u w:val="single"/>
+    </w:rPr>
+  </w:style>
+  <w:style w:type="character" w:styleId="Hyperlink.1">
+    <w:name w:val="Hyperlink.1"/>
+    <w:basedOn w:val="None"/>
+    <w:next w:val="Hyperlink.1"/>
+    <w:rPr>
+      <w:rFonts w:ascii="Arial" w:cs="Arial" w:hAnsi="Arial" w:eastAsia="Arial"/>
+      <w:u w:val="single"/>
+      <w:lang w:val="en-US"/>
+    </w:rPr>
+  </w:style>
+  <w:style w:type="character" w:styleId="Hyperlink.2">
+    <w:name w:val="Hyperlink.2"/>
+    <w:basedOn w:val="None"/>
+    <w:next w:val="Hyperlink.2"/>
+    <w:rPr>
+      <w:rFonts w:ascii="Arial" w:cs="Arial" w:hAnsi="Arial" w:eastAsia="Arial"/>
+      <w:u w:val="single"/>
+      <w:lang w:val="da-DK"/>
     </w:rPr>
   </w:style>
   <w:style w:type="numbering" w:styleId="Bullet">
@@ -1776,6 +1993,33 @@
         <w:numId w:val="1"/>
       </w:numPr>
     </w:pPr>
+  </w:style>
+  <w:style w:type="character" w:styleId="Link">
+    <w:name w:val="Link"/>
+    <w:rPr>
+      <w:outline w:val="0"/>
+      <w:color w:val="0000ff"/>
+      <w:u w:val="single" w:color="0000ff"/>
+      <w14:textFill>
+        <w14:solidFill>
+          <w14:srgbClr w14:val="0000FF"/>
+        </w14:solidFill>
+      </w14:textFill>
+    </w:rPr>
+  </w:style>
+  <w:style w:type="character" w:styleId="Hyperlink.3">
+    <w:name w:val="Hyperlink.3"/>
+    <w:basedOn w:val="Link"/>
+    <w:next w:val="Hyperlink.3"/>
+    <w:rPr>
+      <w:outline w:val="0"/>
+      <w:color w:val="000000"/>
+      <w14:textFill>
+        <w14:solidFill>
+          <w14:srgbClr w14:val="000000"/>
+        </w14:solidFill>
+      </w14:textFill>
+    </w:rPr>
   </w:style>
 </w:styles>
 </file>

</xml_diff>

<commit_message>
updates resume docx and adds firebase hosting
</commit_message>
<xml_diff>
--- a/src/PeterJang_Resume.docx
+++ b/src/PeterJang_Resume.docx
@@ -101,33 +101,29 @@
         </w:rPr>
         <w:t xml:space="preserve">Portfolio: </w:t>
       </w:r>
-      <w:r>
-        <w:rPr>
-          <w:rStyle w:val="Hyperlink2"/>
-        </w:rPr>
-        <w:fldChar w:fldCharType="begin"/>
-      </w:r>
-      <w:r>
-        <w:rPr>
-          <w:rStyle w:val="Hyperlink2"/>
-        </w:rPr>
-        <w:instrText xml:space="preserve"> HYPERLINK "https://peterjang-portfolio.herokuapp.com/"</w:instrText>
-      </w:r>
-      <w:r>
-        <w:rPr>
-          <w:rStyle w:val="Hyperlink2"/>
-        </w:rPr>
-        <w:fldChar w:fldCharType="separate"/>
-      </w:r>
-      <w:r>
-        <w:rPr>
-          <w:rStyle w:val="Hyperlink2"/>
-        </w:rPr>
-        <w:t>peterjang-portfolio.herokuapp.com</w:t>
-      </w:r>
-      <w:r>
-        <w:fldChar w:fldCharType="end"/>
-      </w:r>
+      <w:hyperlink r:id="rId9" w:history="1">
+        <w:r>
+          <w:rPr>
+            <w:rStyle w:val="Hyperlink"/>
+            <w:rFonts w:ascii="Arial" w:eastAsia="Arial" w:hAnsi="Arial" w:cs="Arial"/>
+          </w:rPr>
+          <w:t>po</w:t>
+        </w:r>
+        <w:r>
+          <w:rPr>
+            <w:rStyle w:val="Hyperlink"/>
+            <w:rFonts w:ascii="Arial" w:eastAsia="Arial" w:hAnsi="Arial" w:cs="Arial"/>
+          </w:rPr>
+          <w:t>r</w:t>
+        </w:r>
+        <w:r>
+          <w:rPr>
+            <w:rStyle w:val="Hyperlink"/>
+            <w:rFonts w:ascii="Arial" w:eastAsia="Arial" w:hAnsi="Arial" w:cs="Arial"/>
+          </w:rPr>
+          <w:t>tfolio-3319f.web.app</w:t>
+        </w:r>
+      </w:hyperlink>
     </w:p>
     <w:p>
       <w:pPr>
@@ -171,15 +167,7 @@
           <w:rFonts w:ascii="Arial" w:hAnsi="Arial"/>
           <w:lang w:val="en-US"/>
         </w:rPr>
-        <w:t>Full-stack web developer and valedictorian of my class. Strengths in both working individually and as part of a team. Effective at communicating with team m</w:t>
-      </w:r>
-      <w:r>
-        <w:rPr>
-          <w:rStyle w:val="None"/>
-          <w:rFonts w:ascii="Arial" w:hAnsi="Arial"/>
-          <w:lang w:val="en-US"/>
-        </w:rPr>
-        <w:t>embers about individual progress and where it aligns with the team</w:t>
+        <w:t>Full-stack web developer and valedictorian of my class. Strengths in both working individually and as part of a team. Effective at communicating with team members about individual progress and where it aligns with the team</w:t>
       </w:r>
       <w:r>
         <w:rPr>
@@ -274,15 +262,7 @@
           <w:rFonts w:ascii="Arial" w:hAnsi="Arial"/>
           <w:lang w:val="en-US"/>
         </w:rPr>
-        <w:t xml:space="preserve">, Mongoose, React, Media Queries, APIs, JSON, REST, AJAX, the command line, </w:t>
-      </w:r>
-      <w:r>
-        <w:rPr>
-          <w:rStyle w:val="None"/>
-          <w:rFonts w:ascii="Arial" w:hAnsi="Arial"/>
-          <w:lang w:val="en-US"/>
-        </w:rPr>
-        <w:t>computer science fundamentals, git</w:t>
+        <w:t>, Mongoose, React, Media Queries, APIs, JSON, REST, AJAX, the command line, computer science fundamentals, git</w:t>
       </w:r>
     </w:p>
     <w:p>
@@ -331,19 +311,7 @@
           <w:szCs w:val="24"/>
           <w:lang w:val="en-US"/>
         </w:rPr>
-        <w:t xml:space="preserve">Georgia Institute of Technology, Atlanta, GA </w:t>
-      </w:r>
-      <w:r>
-        <w:rPr>
-          <w:rStyle w:val="None"/>
-          <w:rFonts w:ascii="Arial" w:hAnsi="Arial"/>
-          <w:b/>
-          <w:bCs/>
-          <w:sz w:val="24"/>
-          <w:szCs w:val="24"/>
-          <w:lang w:val="en-US"/>
-        </w:rPr>
-        <w:t xml:space="preserve">— </w:t>
+        <w:t xml:space="preserve">Georgia Institute of Technology, Atlanta, GA — </w:t>
       </w:r>
       <w:r>
         <w:rPr>
@@ -400,33 +368,7 @@
           <w:rFonts w:ascii="Arial" w:hAnsi="Arial"/>
           <w:lang w:val="en-US"/>
         </w:rPr>
-        <w:t xml:space="preserve">An intensive 12 </w:t>
-      </w:r>
-      <w:proofErr w:type="gramStart"/>
-      <w:r>
-        <w:rPr>
-          <w:rStyle w:val="None"/>
-          <w:rFonts w:ascii="Arial" w:hAnsi="Arial"/>
-          <w:lang w:val="en-US"/>
-        </w:rPr>
-        <w:t>week long</w:t>
-      </w:r>
-      <w:proofErr w:type="gramEnd"/>
-      <w:r>
-        <w:rPr>
-          <w:rStyle w:val="None"/>
-          <w:rFonts w:ascii="Arial" w:hAnsi="Arial"/>
-          <w:lang w:val="en-US"/>
-        </w:rPr>
-        <w:t xml:space="preserve"> bootcamp dedicated to designing and building web applications. Skills learn</w:t>
-      </w:r>
-      <w:r>
-        <w:rPr>
-          <w:rStyle w:val="None"/>
-          <w:rFonts w:ascii="Arial" w:hAnsi="Arial"/>
-          <w:lang w:val="en-US"/>
-        </w:rPr>
-        <w:t xml:space="preserve">ed consisted of HTML5, CSS, Bootstrap, </w:t>
+        <w:t xml:space="preserve">An intensive 12 weeklong bootcamp dedicated to designing and building web applications. Skills learned consisted of HTML5, CSS, Bootstrap, </w:t>
       </w:r>
       <w:proofErr w:type="spellStart"/>
       <w:r>
@@ -488,7 +430,7 @@
           <w:szCs w:val="24"/>
           <w:lang w:val="en-US"/>
         </w:rPr>
-        <w:t xml:space="preserve">North Gwinnett High School, Suwanee, GA </w:t>
+        <w:t xml:space="preserve">North Gwinnett High School, Suwanee, GA — </w:t>
       </w:r>
       <w:r>
         <w:rPr>
@@ -498,18 +440,6 @@
           <w:bCs/>
           <w:sz w:val="24"/>
           <w:szCs w:val="24"/>
-          <w:lang w:val="en-US"/>
-        </w:rPr>
-        <w:t xml:space="preserve">— </w:t>
-      </w:r>
-      <w:r>
-        <w:rPr>
-          <w:rStyle w:val="None"/>
-          <w:rFonts w:ascii="Arial" w:hAnsi="Arial"/>
-          <w:b/>
-          <w:bCs/>
-          <w:sz w:val="24"/>
-          <w:szCs w:val="24"/>
         </w:rPr>
         <w:t>2015-2018</w:t>
       </w:r>
@@ -530,15 +460,17 @@
           <w:rFonts w:ascii="Arial" w:hAnsi="Arial"/>
           <w:lang w:val="en-US"/>
         </w:rPr>
-        <w:t>Graduat</w:t>
-      </w:r>
-      <w:r>
-        <w:rPr>
-          <w:rStyle w:val="None"/>
-          <w:rFonts w:ascii="Arial" w:hAnsi="Arial"/>
-          <w:lang w:val="en-US"/>
-        </w:rPr>
-        <w:t>ed in May 2018 as the valedictorian of the class. Took programming courses since sophomore year (AP Computer Science, Embedded Computing). Received 5 on AP Computer Science Exam. Skills learned through these classes include Java and C.</w:t>
+        <w:t>Graduated in May 2018 as the valedictorian of the</w:t>
+      </w:r>
+      <w:bookmarkStart w:id="0" w:name="_GoBack"/>
+      <w:bookmarkEnd w:id="0"/>
+      <w:r>
+        <w:rPr>
+          <w:rStyle w:val="None"/>
+          <w:rFonts w:ascii="Arial" w:hAnsi="Arial"/>
+          <w:lang w:val="en-US"/>
+        </w:rPr>
+        <w:t xml:space="preserve"> class. Took programming courses since sophomore year (AP Computer Science, Embedded Computing). Received 5 on AP Computer Science Exam. Skills learned through these classes include Java and C.</w:t>
       </w:r>
     </w:p>
     <w:p>
@@ -595,7 +527,7 @@
         </w:rPr>
         <w:t xml:space="preserve"> </w:t>
       </w:r>
-      <w:hyperlink r:id="rId9" w:history="1">
+      <w:hyperlink r:id="rId10" w:history="1">
         <w:r>
           <w:rPr>
             <w:rStyle w:val="Hyperlink"/>
@@ -641,8 +573,6 @@
         </w:rPr>
         <w:t>MERN Stack</w:t>
       </w:r>
-      <w:bookmarkStart w:id="0" w:name="_GoBack"/>
-      <w:bookmarkEnd w:id="0"/>
     </w:p>
     <w:p>
       <w:pPr>
@@ -773,7 +703,7 @@
         </w:rPr>
         <w:t xml:space="preserve"> </w:t>
       </w:r>
-      <w:hyperlink r:id="rId10" w:history="1">
+      <w:hyperlink r:id="rId11" w:history="1">
         <w:r>
           <w:rPr>
             <w:rStyle w:val="Hyperlink"/>
@@ -781,25 +711,7 @@
             <w:color w:val="auto"/>
             <w:lang w:val="en-US"/>
           </w:rPr>
-          <w:t>suwanee-field-serv</w:t>
-        </w:r>
-        <w:r>
-          <w:rPr>
-            <w:rStyle w:val="Hyperlink"/>
-            <w:rFonts w:ascii="Arial" w:hAnsi="Arial"/>
-            <w:color w:val="auto"/>
-            <w:lang w:val="en-US"/>
-          </w:rPr>
-          <w:t>i</w:t>
-        </w:r>
-        <w:r>
-          <w:rPr>
-            <w:rStyle w:val="Hyperlink"/>
-            <w:rFonts w:ascii="Arial" w:hAnsi="Arial"/>
-            <w:color w:val="auto"/>
-            <w:lang w:val="en-US"/>
-          </w:rPr>
-          <w:t>ce.herokuapp.com</w:t>
+          <w:t>suwanee-field-service.herokuapp.com</w:t>
         </w:r>
       </w:hyperlink>
       <w:r>
@@ -808,15 +720,7 @@
           <w:rFonts w:ascii="Arial" w:hAnsi="Arial"/>
           <w:lang w:val="en-US"/>
         </w:rPr>
-        <w:t xml:space="preserve"> </w:t>
-      </w:r>
-      <w:r>
-        <w:rPr>
-          <w:rStyle w:val="None"/>
-          <w:rFonts w:ascii="Arial" w:hAnsi="Arial"/>
-          <w:lang w:val="en-US"/>
-        </w:rPr>
-        <w:t>| MERN Stack</w:t>
+        <w:t xml:space="preserve"> | MERN Stack</w:t>
       </w:r>
     </w:p>
     <w:p>
@@ -977,7 +881,7 @@
           <w:szCs w:val="24"/>
           <w:lang w:val="en-US"/>
         </w:rPr>
-        <w:t xml:space="preserve">Private Tutor, Self-Employed </w:t>
+        <w:t xml:space="preserve">Private Tutor, Self-Employed — </w:t>
       </w:r>
       <w:r>
         <w:rPr>
@@ -987,9 +891,8 @@
           <w:bCs/>
           <w:sz w:val="24"/>
           <w:szCs w:val="24"/>
-          <w:lang w:val="en-US"/>
-        </w:rPr>
-        <w:t xml:space="preserve">— </w:t>
+        </w:rPr>
+        <w:t>August 2018</w:t>
       </w:r>
       <w:r>
         <w:rPr>
@@ -999,32 +902,9 @@
           <w:bCs/>
           <w:sz w:val="24"/>
           <w:szCs w:val="24"/>
-        </w:rPr>
-        <w:t>August 2018</w:t>
-      </w:r>
-      <w:r>
-        <w:rPr>
-          <w:rStyle w:val="None"/>
-          <w:rFonts w:ascii="Arial" w:hAnsi="Arial"/>
-          <w:b/>
-          <w:bCs/>
-          <w:sz w:val="24"/>
-          <w:szCs w:val="24"/>
-          <w:lang w:val="en-US"/>
-        </w:rPr>
-        <w:t>—</w:t>
-      </w:r>
-      <w:r>
-        <w:rPr>
-          <w:rStyle w:val="None"/>
-          <w:rFonts w:ascii="Arial" w:hAnsi="Arial"/>
-          <w:b/>
-          <w:bCs/>
-          <w:sz w:val="24"/>
-          <w:szCs w:val="24"/>
-          <w:lang w:val="en-US"/>
-        </w:rPr>
-        <w:t>May 2019</w:t>
+          <w:lang w:val="en-US"/>
+        </w:rPr>
+        <w:t>—May 2019</w:t>
       </w:r>
     </w:p>
     <w:p>
@@ -1070,55 +950,7 @@
           <w:szCs w:val="24"/>
           <w:lang w:val="en-US"/>
         </w:rPr>
-        <w:t xml:space="preserve">Math Instructor, JJ Education </w:t>
-      </w:r>
-      <w:r>
-        <w:rPr>
-          <w:rStyle w:val="None"/>
-          <w:rFonts w:ascii="Arial" w:hAnsi="Arial"/>
-          <w:b/>
-          <w:bCs/>
-          <w:sz w:val="24"/>
-          <w:szCs w:val="24"/>
-          <w:lang w:val="en-US"/>
-        </w:rPr>
-        <w:t xml:space="preserve">— </w:t>
-      </w:r>
-      <w:r>
-        <w:rPr>
-          <w:rStyle w:val="None"/>
-          <w:rFonts w:ascii="Arial" w:hAnsi="Arial"/>
-          <w:b/>
-          <w:bCs/>
-          <w:sz w:val="24"/>
-          <w:szCs w:val="24"/>
-          <w:lang w:val="en-US"/>
-        </w:rPr>
-        <w:t>June 2019</w:t>
-      </w:r>
-      <w:r>
-        <w:rPr>
-          <w:rStyle w:val="None"/>
-          <w:rFonts w:ascii="Arial" w:hAnsi="Arial"/>
-          <w:b/>
-          <w:bCs/>
-          <w:sz w:val="24"/>
-          <w:szCs w:val="24"/>
-          <w:lang w:val="en-US"/>
-        </w:rPr>
-        <w:t>—</w:t>
-      </w:r>
-      <w:r>
-        <w:rPr>
-          <w:rStyle w:val="None"/>
-          <w:rFonts w:ascii="Arial" w:hAnsi="Arial"/>
-          <w:b/>
-          <w:bCs/>
-          <w:sz w:val="24"/>
-          <w:szCs w:val="24"/>
-          <w:lang w:val="en-US"/>
-        </w:rPr>
-        <w:t>Present</w:t>
+        <w:t>Math Instructor, JJ Education — June 2019—Present</w:t>
       </w:r>
     </w:p>
     <w:p>
@@ -1132,20 +964,12 @@
           <w:rFonts w:ascii="Arial" w:hAnsi="Arial"/>
           <w:lang w:val="en-US"/>
         </w:rPr>
-        <w:t xml:space="preserve">Tutored students ranging from </w:t>
-      </w:r>
-      <w:r>
-        <w:rPr>
-          <w:rStyle w:val="None"/>
-          <w:rFonts w:ascii="Arial" w:hAnsi="Arial"/>
-          <w:lang w:val="en-US"/>
-        </w:rPr>
-        <w:t>6th grade to 12th grade in math (6th grade - calculus)</w:t>
+        <w:t>Tutored students ranging from 6th grade to 12th grade in math (6th grade - calculus)</w:t>
       </w:r>
     </w:p>
     <w:sectPr>
-      <w:headerReference w:type="default" r:id="rId11"/>
-      <w:footerReference w:type="default" r:id="rId12"/>
+      <w:headerReference w:type="default" r:id="rId12"/>
+      <w:footerReference w:type="default" r:id="rId13"/>
       <w:pgSz w:w="12240" w:h="15840"/>
       <w:pgMar w:top="1008" w:right="1008" w:bottom="1008" w:left="1008" w:header="720" w:footer="864" w:gutter="0"/>
       <w:cols w:space="720"/>

</xml_diff>